<commit_message>
Yixin added a file
</commit_message>
<xml_diff>
--- a/Assignment-2-1-Yixin.docx
+++ b/Assignment-2-1-Yixin.docx
@@ -63,12 +63,21 @@
           <w:szCs w:val="24"/>
         </w:rPr>
       </w:pPr>
-      <w:r>
-        <w:rPr>
-          <w:sz w:val="24"/>
-          <w:szCs w:val="24"/>
-        </w:rPr>
-        <w:t>Github collaboration (final codes)</w:t>
+      <w:proofErr w:type="spellStart"/>
+      <w:r>
+        <w:rPr>
+          <w:sz w:val="24"/>
+          <w:szCs w:val="24"/>
+        </w:rPr>
+        <w:t>Github</w:t>
+      </w:r>
+      <w:proofErr w:type="spellEnd"/>
+      <w:r>
+        <w:rPr>
+          <w:sz w:val="24"/>
+          <w:szCs w:val="24"/>
+        </w:rPr>
+        <w:t xml:space="preserve"> collaboration (final codes)</w:t>
       </w:r>
       <w:r>
         <w:rPr>
@@ -291,19 +300,21 @@
         <w:rPr>
           <w:szCs w:val="24"/>
         </w:rPr>
-        <w:t>Given the IMDb Rating and MovieLense Rating is highly correlated, in order to avoid multicollinearity, we only adopt I</w:t>
-      </w:r>
-      <w:r>
-        <w:rPr>
-          <w:szCs w:val="24"/>
-        </w:rPr>
-        <w:t>MDb Rating</w:t>
-      </w:r>
-      <w:r>
-        <w:rPr>
-          <w:szCs w:val="24"/>
-        </w:rPr>
-        <w:t xml:space="preserve"> as </w:t>
+        <w:t xml:space="preserve">Given the IMDb Rating and </w:t>
+      </w:r>
+      <w:proofErr w:type="spellStart"/>
+      <w:r>
+        <w:rPr>
+          <w:szCs w:val="24"/>
+        </w:rPr>
+        <w:t>MovieLense</w:t>
+      </w:r>
+      <w:proofErr w:type="spellEnd"/>
+      <w:r>
+        <w:rPr>
+          <w:szCs w:val="24"/>
+        </w:rPr>
+        <w:t xml:space="preserve"> Rating is highly correlated, in order to avoid multicollinearity, we only adopt IMDb Rating as </w:t>
       </w:r>
       <w:r>
         <w:rPr>
@@ -445,8 +456,6 @@
         </w:rPr>
         <w:t xml:space="preserve"> – seems the outlier does not influence the trend significantly</w:t>
       </w:r>
-      <w:bookmarkStart w:id="0" w:name="_GoBack"/>
-      <w:bookmarkEnd w:id="0"/>
     </w:p>
     <w:p>
       <w:pPr>
@@ -540,13 +549,7 @@
           <w:szCs w:val="24"/>
         </w:rPr>
         <w:lastRenderedPageBreak/>
-        <w:t>P</w:t>
-      </w:r>
-      <w:r>
-        <w:rPr>
-          <w:szCs w:val="24"/>
-        </w:rPr>
-        <w:t>earson coefficient = 0.27</w:t>
+        <w:t>Pearson coefficient = 0.27</w:t>
       </w:r>
     </w:p>
     <w:p>
@@ -653,6 +656,7 @@
           <w:szCs w:val="24"/>
         </w:rPr>
       </w:pPr>
+      <w:bookmarkStart w:id="0" w:name="_GoBack"/>
       <w:r>
         <w:rPr>
           <w:sz w:val="24"/>
@@ -682,6 +686,7 @@
         <w:t>To increase ratings (good reputation)?</w:t>
       </w:r>
     </w:p>
+    <w:bookmarkEnd w:id="0"/>
     <w:p>
       <w:pPr>
         <w:pStyle w:val="ListParagraph"/>
@@ -993,7 +998,7 @@
     <w:tbl>
       <w:tblPr>
         <w:tblStyle w:val="GridTable2-Accent2"/>
-        <w:tblW w:w="7041" w:type="dxa"/>
+        <w:tblW w:w="6523" w:type="dxa"/>
         <w:jc w:val="center"/>
         <w:tblLook w:val="04A0" w:firstRow="1" w:lastRow="0" w:firstColumn="1" w:lastColumn="0" w:noHBand="0" w:noVBand="1"/>
       </w:tblPr>
@@ -1003,7 +1008,7 @@
         <w:gridCol w:w="1279"/>
         <w:gridCol w:w="1279"/>
         <w:gridCol w:w="1279"/>
-        <w:gridCol w:w="1279"/>
+        <w:gridCol w:w="761"/>
       </w:tblGrid>
       <w:tr>
         <w:trPr>
@@ -1046,6 +1051,7 @@
                 <w:szCs w:val="24"/>
               </w:rPr>
             </w:pPr>
+            <w:proofErr w:type="spellStart"/>
             <w:r>
               <w:rPr>
                 <w:rFonts w:ascii="DengXian" w:eastAsia="DengXian" w:hAnsi="DengXian" w:cs="Times New Roman" w:hint="eastAsia"/>
@@ -1057,6 +1063,7 @@
               </w:rPr>
               <w:t>genre_name</w:t>
             </w:r>
+            <w:proofErr w:type="spellEnd"/>
           </w:p>
         </w:tc>
         <w:tc>
@@ -1068,6 +1075,17 @@
           <w:p>
             <w:pPr>
               <w:cnfStyle w:val="100000000000" w:firstRow="1" w:lastRow="0" w:firstColumn="0" w:lastColumn="0" w:oddVBand="0" w:evenVBand="0" w:oddHBand="0" w:evenHBand="0" w:firstRowFirstColumn="0" w:firstRowLastColumn="0" w:lastRowFirstColumn="0" w:lastRowLastColumn="0"/>
+              <w:rPr>
+                <w:rFonts w:ascii="DengXian" w:eastAsia="DengXian" w:hAnsi="DengXian" w:cs="Times New Roman"/>
+                <w:b w:val="0"/>
+                <w:i/>
+                <w:color w:val="000000"/>
+                <w:sz w:val="18"/>
+                <w:szCs w:val="24"/>
+              </w:rPr>
+            </w:pPr>
+            <w:proofErr w:type="spellStart"/>
+            <w:r>
               <w:rPr>
                 <w:rFonts w:ascii="DengXian" w:eastAsia="DengXian" w:hAnsi="DengXian" w:cs="Times New Roman" w:hint="eastAsia"/>
                 <w:b w:val="0"/>
@@ -1076,7 +1094,30 @@
                 <w:sz w:val="18"/>
                 <w:szCs w:val="24"/>
               </w:rPr>
-            </w:pPr>
+              <w:t>time_revenue</w:t>
+            </w:r>
+            <w:proofErr w:type="spellEnd"/>
+          </w:p>
+        </w:tc>
+        <w:tc>
+          <w:tcPr>
+            <w:tcW w:w="1279" w:type="dxa"/>
+            <w:noWrap/>
+            <w:hideMark/>
+          </w:tcPr>
+          <w:p>
+            <w:pPr>
+              <w:cnfStyle w:val="100000000000" w:firstRow="1" w:lastRow="0" w:firstColumn="0" w:lastColumn="0" w:oddVBand="0" w:evenVBand="0" w:oddHBand="0" w:evenHBand="0" w:firstRowFirstColumn="0" w:firstRowLastColumn="0" w:lastRowFirstColumn="0" w:lastRowLastColumn="0"/>
+              <w:rPr>
+                <w:rFonts w:ascii="DengXian" w:eastAsia="DengXian" w:hAnsi="DengXian" w:cs="Times New Roman"/>
+                <w:b w:val="0"/>
+                <w:i/>
+                <w:color w:val="000000"/>
+                <w:sz w:val="18"/>
+                <w:szCs w:val="24"/>
+              </w:rPr>
+            </w:pPr>
+            <w:proofErr w:type="spellStart"/>
             <w:r>
               <w:rPr>
                 <w:rFonts w:ascii="DengXian" w:eastAsia="DengXian" w:hAnsi="DengXian" w:cs="Times New Roman" w:hint="eastAsia"/>
@@ -1086,8 +1127,9 @@
                 <w:sz w:val="18"/>
                 <w:szCs w:val="24"/>
               </w:rPr>
-              <w:t>time_revenue</w:t>
-            </w:r>
+              <w:t>time_rating</w:t>
+            </w:r>
+            <w:proofErr w:type="spellEnd"/>
           </w:p>
         </w:tc>
         <w:tc>
@@ -1100,36 +1142,17 @@
             <w:pPr>
               <w:cnfStyle w:val="100000000000" w:firstRow="1" w:lastRow="0" w:firstColumn="0" w:lastColumn="0" w:oddVBand="0" w:evenVBand="0" w:oddHBand="0" w:evenHBand="0" w:firstRowFirstColumn="0" w:firstRowLastColumn="0" w:lastRowFirstColumn="0" w:lastRowLastColumn="0"/>
               <w:rPr>
-                <w:rFonts w:ascii="DengXian" w:eastAsia="DengXian" w:hAnsi="DengXian" w:cs="Times New Roman" w:hint="eastAsia"/>
+                <w:rFonts w:ascii="DengXian" w:eastAsia="DengXian" w:hAnsi="DengXian" w:cs="Times New Roman"/>
                 <w:b w:val="0"/>
                 <w:i/>
+                <w:strike/>
                 <w:color w:val="000000"/>
                 <w:sz w:val="18"/>
                 <w:szCs w:val="24"/>
               </w:rPr>
             </w:pPr>
-            <w:r>
-              <w:rPr>
-                <w:rFonts w:ascii="DengXian" w:eastAsia="DengXian" w:hAnsi="DengXian" w:cs="Times New Roman" w:hint="eastAsia"/>
-                <w:b w:val="0"/>
-                <w:i/>
-                <w:color w:val="000000"/>
-                <w:sz w:val="18"/>
-                <w:szCs w:val="24"/>
-              </w:rPr>
-              <w:t>time_rating</w:t>
-            </w:r>
-          </w:p>
-        </w:tc>
-        <w:tc>
-          <w:tcPr>
-            <w:tcW w:w="1279" w:type="dxa"/>
-            <w:noWrap/>
-            <w:hideMark/>
-          </w:tcPr>
-          <w:p>
-            <w:pPr>
-              <w:cnfStyle w:val="100000000000" w:firstRow="1" w:lastRow="0" w:firstColumn="0" w:lastColumn="0" w:oddVBand="0" w:evenVBand="0" w:oddHBand="0" w:evenHBand="0" w:firstRowFirstColumn="0" w:firstRowLastColumn="0" w:lastRowFirstColumn="0" w:lastRowLastColumn="0"/>
+            <w:proofErr w:type="spellStart"/>
+            <w:r>
               <w:rPr>
                 <w:rFonts w:ascii="DengXian" w:eastAsia="DengXian" w:hAnsi="DengXian" w:cs="Times New Roman" w:hint="eastAsia"/>
                 <w:b w:val="0"/>
@@ -1139,24 +1162,14 @@
                 <w:sz w:val="18"/>
                 <w:szCs w:val="24"/>
               </w:rPr>
-            </w:pPr>
-            <w:r>
-              <w:rPr>
-                <w:rFonts w:ascii="DengXian" w:eastAsia="DengXian" w:hAnsi="DengXian" w:cs="Times New Roman" w:hint="eastAsia"/>
-                <w:b w:val="0"/>
-                <w:i/>
-                <w:strike/>
-                <w:color w:val="000000"/>
-                <w:sz w:val="18"/>
-                <w:szCs w:val="24"/>
-              </w:rPr>
               <w:t>time_profit</w:t>
             </w:r>
-          </w:p>
-        </w:tc>
-        <w:tc>
-          <w:tcPr>
-            <w:tcW w:w="1279" w:type="dxa"/>
+            <w:proofErr w:type="spellEnd"/>
+          </w:p>
+        </w:tc>
+        <w:tc>
+          <w:tcPr>
+            <w:tcW w:w="761" w:type="dxa"/>
           </w:tcPr>
           <w:p>
             <w:pPr>
@@ -1201,11 +1214,38 @@
             <w:pPr>
               <w:jc w:val="right"/>
               <w:rPr>
+                <w:rFonts w:ascii="DengXian" w:eastAsia="DengXian" w:hAnsi="DengXian" w:cs="Times New Roman"/>
+                <w:color w:val="000000"/>
+                <w:sz w:val="16"/>
+                <w:szCs w:val="24"/>
+              </w:rPr>
+            </w:pPr>
+            <w:r>
+              <w:rPr>
                 <w:rFonts w:ascii="DengXian" w:eastAsia="DengXian" w:hAnsi="DengXian" w:cs="Times New Roman" w:hint="eastAsia"/>
                 <w:color w:val="000000"/>
                 <w:sz w:val="16"/>
                 <w:szCs w:val="24"/>
               </w:rPr>
+              <w:t>1</w:t>
+            </w:r>
+          </w:p>
+        </w:tc>
+        <w:tc>
+          <w:tcPr>
+            <w:tcW w:w="1215" w:type="dxa"/>
+            <w:noWrap/>
+            <w:hideMark/>
+          </w:tcPr>
+          <w:p>
+            <w:pPr>
+              <w:cnfStyle w:val="000000100000" w:firstRow="0" w:lastRow="0" w:firstColumn="0" w:lastColumn="0" w:oddVBand="0" w:evenVBand="0" w:oddHBand="1" w:evenHBand="0" w:firstRowFirstColumn="0" w:firstRowLastColumn="0" w:lastRowFirstColumn="0" w:lastRowLastColumn="0"/>
+              <w:rPr>
+                <w:rFonts w:ascii="DengXian" w:eastAsia="DengXian" w:hAnsi="DengXian" w:cs="Times New Roman"/>
+                <w:color w:val="000000"/>
+                <w:sz w:val="16"/>
+                <w:szCs w:val="24"/>
+              </w:rPr>
             </w:pPr>
             <w:r>
               <w:rPr>
@@ -1214,34 +1254,34 @@
                 <w:sz w:val="16"/>
                 <w:szCs w:val="24"/>
               </w:rPr>
-              <w:t>1</w:t>
-            </w:r>
-          </w:p>
-        </w:tc>
-        <w:tc>
-          <w:tcPr>
-            <w:tcW w:w="1215" w:type="dxa"/>
-            <w:noWrap/>
-            <w:hideMark/>
-          </w:tcPr>
-          <w:p>
-            <w:pPr>
+              <w:t>action</w:t>
+            </w:r>
+          </w:p>
+        </w:tc>
+        <w:tc>
+          <w:tcPr>
+            <w:tcW w:w="1279" w:type="dxa"/>
+            <w:noWrap/>
+            <w:hideMark/>
+          </w:tcPr>
+          <w:p>
+            <w:pPr>
+              <w:jc w:val="right"/>
               <w:cnfStyle w:val="000000100000" w:firstRow="0" w:lastRow="0" w:firstColumn="0" w:lastColumn="0" w:oddVBand="0" w:evenVBand="0" w:oddHBand="1" w:evenHBand="0" w:firstRowFirstColumn="0" w:firstRowLastColumn="0" w:lastRowFirstColumn="0" w:lastRowLastColumn="0"/>
               <w:rPr>
-                <w:rFonts w:ascii="DengXian" w:eastAsia="DengXian" w:hAnsi="DengXian" w:cs="Times New Roman" w:hint="eastAsia"/>
-                <w:color w:val="000000"/>
-                <w:sz w:val="16"/>
-                <w:szCs w:val="24"/>
-              </w:rPr>
-            </w:pPr>
-            <w:r>
-              <w:rPr>
-                <w:rFonts w:ascii="DengXian" w:eastAsia="DengXian" w:hAnsi="DengXian" w:cs="Times New Roman" w:hint="eastAsia"/>
-                <w:color w:val="000000"/>
-                <w:sz w:val="16"/>
-                <w:szCs w:val="24"/>
-              </w:rPr>
-              <w:t>action</w:t>
+                <w:rFonts w:ascii="DengXian" w:eastAsia="DengXian" w:hAnsi="DengXian"/>
+                <w:color w:val="000000"/>
+                <w:sz w:val="21"/>
+                <w:szCs w:val="24"/>
+              </w:rPr>
+            </w:pPr>
+            <w:r>
+              <w:rPr>
+                <w:rFonts w:ascii="DengXian" w:eastAsia="DengXian" w:hAnsi="DengXian" w:hint="eastAsia"/>
+                <w:color w:val="000000"/>
+                <w:sz w:val="21"/>
+              </w:rPr>
+              <w:t>0.36</w:t>
             </w:r>
           </w:p>
         </w:tc>
@@ -1259,7 +1299,6 @@
                 <w:rFonts w:ascii="DengXian" w:eastAsia="DengXian" w:hAnsi="DengXian"/>
                 <w:color w:val="000000"/>
                 <w:sz w:val="21"/>
-                <w:szCs w:val="24"/>
               </w:rPr>
             </w:pPr>
             <w:r>
@@ -1283,52 +1322,26 @@
               <w:jc w:val="right"/>
               <w:cnfStyle w:val="000000100000" w:firstRow="0" w:lastRow="0" w:firstColumn="0" w:lastColumn="0" w:oddVBand="0" w:evenVBand="0" w:oddHBand="1" w:evenHBand="0" w:firstRowFirstColumn="0" w:firstRowLastColumn="0" w:lastRowFirstColumn="0" w:lastRowLastColumn="0"/>
               <w:rPr>
-                <w:rFonts w:ascii="DengXian" w:eastAsia="DengXian" w:hAnsi="DengXian" w:hint="eastAsia"/>
-                <w:color w:val="000000"/>
-                <w:sz w:val="21"/>
-              </w:rPr>
-            </w:pPr>
-            <w:r>
-              <w:rPr>
-                <w:rFonts w:ascii="DengXian" w:eastAsia="DengXian" w:hAnsi="DengXian" w:hint="eastAsia"/>
-                <w:color w:val="000000"/>
-                <w:sz w:val="21"/>
-              </w:rPr>
-              <w:t>0.36</w:t>
-            </w:r>
-          </w:p>
-        </w:tc>
-        <w:tc>
-          <w:tcPr>
-            <w:tcW w:w="1279" w:type="dxa"/>
-            <w:noWrap/>
-            <w:hideMark/>
-          </w:tcPr>
-          <w:p>
-            <w:pPr>
-              <w:jc w:val="right"/>
-              <w:cnfStyle w:val="000000100000" w:firstRow="0" w:lastRow="0" w:firstColumn="0" w:lastColumn="0" w:oddVBand="0" w:evenVBand="0" w:oddHBand="1" w:evenHBand="0" w:firstRowFirstColumn="0" w:firstRowLastColumn="0" w:lastRowFirstColumn="0" w:lastRowLastColumn="0"/>
+                <w:rFonts w:ascii="DengXian" w:eastAsia="DengXian" w:hAnsi="DengXian"/>
+                <w:strike/>
+                <w:color w:val="000000"/>
+                <w:sz w:val="21"/>
+              </w:rPr>
+            </w:pPr>
+            <w:r>
               <w:rPr>
                 <w:rFonts w:ascii="DengXian" w:eastAsia="DengXian" w:hAnsi="DengXian" w:hint="eastAsia"/>
                 <w:strike/>
                 <w:color w:val="000000"/>
                 <w:sz w:val="21"/>
               </w:rPr>
-            </w:pPr>
-            <w:r>
-              <w:rPr>
-                <w:rFonts w:ascii="DengXian" w:eastAsia="DengXian" w:hAnsi="DengXian" w:hint="eastAsia"/>
-                <w:strike/>
-                <w:color w:val="000000"/>
-                <w:sz w:val="21"/>
-              </w:rPr>
               <w:t>0.37</w:t>
             </w:r>
           </w:p>
         </w:tc>
         <w:tc>
           <w:tcPr>
-            <w:tcW w:w="1279" w:type="dxa"/>
+            <w:tcW w:w="761" w:type="dxa"/>
           </w:tcPr>
           <w:p>
             <w:pPr>
@@ -1367,11 +1380,38 @@
             <w:pPr>
               <w:jc w:val="right"/>
               <w:rPr>
+                <w:rFonts w:ascii="DengXian" w:eastAsia="DengXian" w:hAnsi="DengXian" w:cs="Times New Roman"/>
+                <w:color w:val="000000"/>
+                <w:sz w:val="16"/>
+                <w:szCs w:val="24"/>
+              </w:rPr>
+            </w:pPr>
+            <w:r>
+              <w:rPr>
                 <w:rFonts w:ascii="DengXian" w:eastAsia="DengXian" w:hAnsi="DengXian" w:cs="Times New Roman" w:hint="eastAsia"/>
                 <w:color w:val="000000"/>
                 <w:sz w:val="16"/>
                 <w:szCs w:val="24"/>
               </w:rPr>
+              <w:t>2</w:t>
+            </w:r>
+          </w:p>
+        </w:tc>
+        <w:tc>
+          <w:tcPr>
+            <w:tcW w:w="1215" w:type="dxa"/>
+            <w:noWrap/>
+            <w:hideMark/>
+          </w:tcPr>
+          <w:p>
+            <w:pPr>
+              <w:cnfStyle w:val="000000000000" w:firstRow="0" w:lastRow="0" w:firstColumn="0" w:lastColumn="0" w:oddVBand="0" w:evenVBand="0" w:oddHBand="0" w:evenHBand="0" w:firstRowFirstColumn="0" w:firstRowLastColumn="0" w:lastRowFirstColumn="0" w:lastRowLastColumn="0"/>
+              <w:rPr>
+                <w:rFonts w:ascii="DengXian" w:eastAsia="DengXian" w:hAnsi="DengXian" w:cs="Times New Roman"/>
+                <w:color w:val="000000"/>
+                <w:sz w:val="16"/>
+                <w:szCs w:val="24"/>
+              </w:rPr>
             </w:pPr>
             <w:r>
               <w:rPr>
@@ -1380,34 +1420,33 @@
                 <w:sz w:val="16"/>
                 <w:szCs w:val="24"/>
               </w:rPr>
-              <w:t>2</w:t>
-            </w:r>
-          </w:p>
-        </w:tc>
-        <w:tc>
-          <w:tcPr>
-            <w:tcW w:w="1215" w:type="dxa"/>
-            <w:noWrap/>
-            <w:hideMark/>
-          </w:tcPr>
-          <w:p>
-            <w:pPr>
+              <w:t>adventure</w:t>
+            </w:r>
+          </w:p>
+        </w:tc>
+        <w:tc>
+          <w:tcPr>
+            <w:tcW w:w="1279" w:type="dxa"/>
+            <w:noWrap/>
+            <w:hideMark/>
+          </w:tcPr>
+          <w:p>
+            <w:pPr>
+              <w:jc w:val="right"/>
               <w:cnfStyle w:val="000000000000" w:firstRow="0" w:lastRow="0" w:firstColumn="0" w:lastColumn="0" w:oddVBand="0" w:evenVBand="0" w:oddHBand="0" w:evenHBand="0" w:firstRowFirstColumn="0" w:firstRowLastColumn="0" w:lastRowFirstColumn="0" w:lastRowLastColumn="0"/>
               <w:rPr>
-                <w:rFonts w:ascii="DengXian" w:eastAsia="DengXian" w:hAnsi="DengXian" w:cs="Times New Roman" w:hint="eastAsia"/>
-                <w:color w:val="000000"/>
-                <w:sz w:val="16"/>
-                <w:szCs w:val="24"/>
-              </w:rPr>
-            </w:pPr>
-            <w:r>
-              <w:rPr>
-                <w:rFonts w:ascii="DengXian" w:eastAsia="DengXian" w:hAnsi="DengXian" w:cs="Times New Roman" w:hint="eastAsia"/>
-                <w:color w:val="000000"/>
-                <w:sz w:val="16"/>
-                <w:szCs w:val="24"/>
-              </w:rPr>
-              <w:t>adventure</w:t>
+                <w:rFonts w:ascii="DengXian" w:eastAsia="DengXian" w:hAnsi="DengXian"/>
+                <w:color w:val="000000"/>
+                <w:sz w:val="21"/>
+              </w:rPr>
+            </w:pPr>
+            <w:r>
+              <w:rPr>
+                <w:rFonts w:ascii="DengXian" w:eastAsia="DengXian" w:hAnsi="DengXian" w:hint="eastAsia"/>
+                <w:color w:val="000000"/>
+                <w:sz w:val="21"/>
+              </w:rPr>
+              <w:t>0.29</w:t>
             </w:r>
           </w:p>
         </w:tc>
@@ -1422,18 +1461,18 @@
               <w:jc w:val="right"/>
               <w:cnfStyle w:val="000000000000" w:firstRow="0" w:lastRow="0" w:firstColumn="0" w:lastColumn="0" w:oddVBand="0" w:evenVBand="0" w:oddHBand="0" w:evenHBand="0" w:firstRowFirstColumn="0" w:firstRowLastColumn="0" w:lastRowFirstColumn="0" w:lastRowLastColumn="0"/>
               <w:rPr>
+                <w:rFonts w:ascii="DengXian" w:eastAsia="DengXian" w:hAnsi="DengXian"/>
+                <w:color w:val="000000"/>
+                <w:sz w:val="21"/>
+              </w:rPr>
+            </w:pPr>
+            <w:r>
+              <w:rPr>
                 <w:rFonts w:ascii="DengXian" w:eastAsia="DengXian" w:hAnsi="DengXian" w:hint="eastAsia"/>
                 <w:color w:val="000000"/>
                 <w:sz w:val="21"/>
               </w:rPr>
-            </w:pPr>
-            <w:r>
-              <w:rPr>
-                <w:rFonts w:ascii="DengXian" w:eastAsia="DengXian" w:hAnsi="DengXian" w:hint="eastAsia"/>
-                <w:color w:val="000000"/>
-                <w:sz w:val="21"/>
-              </w:rPr>
-              <w:t>0.29</w:t>
+              <w:t>0.54</w:t>
             </w:r>
           </w:p>
         </w:tc>
@@ -1448,52 +1487,26 @@
               <w:jc w:val="right"/>
               <w:cnfStyle w:val="000000000000" w:firstRow="0" w:lastRow="0" w:firstColumn="0" w:lastColumn="0" w:oddVBand="0" w:evenVBand="0" w:oddHBand="0" w:evenHBand="0" w:firstRowFirstColumn="0" w:firstRowLastColumn="0" w:lastRowFirstColumn="0" w:lastRowLastColumn="0"/>
               <w:rPr>
-                <w:rFonts w:ascii="DengXian" w:eastAsia="DengXian" w:hAnsi="DengXian" w:hint="eastAsia"/>
-                <w:color w:val="000000"/>
-                <w:sz w:val="21"/>
-              </w:rPr>
-            </w:pPr>
-            <w:r>
-              <w:rPr>
-                <w:rFonts w:ascii="DengXian" w:eastAsia="DengXian" w:hAnsi="DengXian" w:hint="eastAsia"/>
-                <w:color w:val="000000"/>
-                <w:sz w:val="21"/>
-              </w:rPr>
-              <w:t>0.54</w:t>
-            </w:r>
-          </w:p>
-        </w:tc>
-        <w:tc>
-          <w:tcPr>
-            <w:tcW w:w="1279" w:type="dxa"/>
-            <w:noWrap/>
-            <w:hideMark/>
-          </w:tcPr>
-          <w:p>
-            <w:pPr>
-              <w:jc w:val="right"/>
-              <w:cnfStyle w:val="000000000000" w:firstRow="0" w:lastRow="0" w:firstColumn="0" w:lastColumn="0" w:oddVBand="0" w:evenVBand="0" w:oddHBand="0" w:evenHBand="0" w:firstRowFirstColumn="0" w:firstRowLastColumn="0" w:lastRowFirstColumn="0" w:lastRowLastColumn="0"/>
+                <w:rFonts w:ascii="DengXian" w:eastAsia="DengXian" w:hAnsi="DengXian"/>
+                <w:strike/>
+                <w:color w:val="000000"/>
+                <w:sz w:val="21"/>
+              </w:rPr>
+            </w:pPr>
+            <w:r>
               <w:rPr>
                 <w:rFonts w:ascii="DengXian" w:eastAsia="DengXian" w:hAnsi="DengXian" w:hint="eastAsia"/>
                 <w:strike/>
                 <w:color w:val="000000"/>
                 <w:sz w:val="21"/>
               </w:rPr>
-            </w:pPr>
-            <w:r>
-              <w:rPr>
-                <w:rFonts w:ascii="DengXian" w:eastAsia="DengXian" w:hAnsi="DengXian" w:hint="eastAsia"/>
-                <w:strike/>
-                <w:color w:val="000000"/>
-                <w:sz w:val="21"/>
-              </w:rPr>
               <w:t>0.34</w:t>
             </w:r>
           </w:p>
         </w:tc>
         <w:tc>
           <w:tcPr>
-            <w:tcW w:w="1279" w:type="dxa"/>
+            <w:tcW w:w="761" w:type="dxa"/>
           </w:tcPr>
           <w:p>
             <w:pPr>
@@ -1533,11 +1546,38 @@
             <w:pPr>
               <w:jc w:val="right"/>
               <w:rPr>
+                <w:rFonts w:ascii="DengXian" w:eastAsia="DengXian" w:hAnsi="DengXian" w:cs="Times New Roman"/>
+                <w:color w:val="000000"/>
+                <w:sz w:val="16"/>
+                <w:szCs w:val="24"/>
+              </w:rPr>
+            </w:pPr>
+            <w:r>
+              <w:rPr>
                 <w:rFonts w:ascii="DengXian" w:eastAsia="DengXian" w:hAnsi="DengXian" w:cs="Times New Roman" w:hint="eastAsia"/>
                 <w:color w:val="000000"/>
                 <w:sz w:val="16"/>
                 <w:szCs w:val="24"/>
               </w:rPr>
+              <w:t>3</w:t>
+            </w:r>
+          </w:p>
+        </w:tc>
+        <w:tc>
+          <w:tcPr>
+            <w:tcW w:w="1215" w:type="dxa"/>
+            <w:noWrap/>
+            <w:hideMark/>
+          </w:tcPr>
+          <w:p>
+            <w:pPr>
+              <w:cnfStyle w:val="000000100000" w:firstRow="0" w:lastRow="0" w:firstColumn="0" w:lastColumn="0" w:oddVBand="0" w:evenVBand="0" w:oddHBand="1" w:evenHBand="0" w:firstRowFirstColumn="0" w:firstRowLastColumn="0" w:lastRowFirstColumn="0" w:lastRowLastColumn="0"/>
+              <w:rPr>
+                <w:rFonts w:ascii="DengXian" w:eastAsia="DengXian" w:hAnsi="DengXian" w:cs="Times New Roman"/>
+                <w:color w:val="000000"/>
+                <w:sz w:val="16"/>
+                <w:szCs w:val="24"/>
+              </w:rPr>
             </w:pPr>
             <w:r>
               <w:rPr>
@@ -1546,34 +1586,33 @@
                 <w:sz w:val="16"/>
                 <w:szCs w:val="24"/>
               </w:rPr>
-              <w:t>3</w:t>
-            </w:r>
-          </w:p>
-        </w:tc>
-        <w:tc>
-          <w:tcPr>
-            <w:tcW w:w="1215" w:type="dxa"/>
-            <w:noWrap/>
-            <w:hideMark/>
-          </w:tcPr>
-          <w:p>
-            <w:pPr>
+              <w:t>animation</w:t>
+            </w:r>
+          </w:p>
+        </w:tc>
+        <w:tc>
+          <w:tcPr>
+            <w:tcW w:w="1279" w:type="dxa"/>
+            <w:noWrap/>
+            <w:hideMark/>
+          </w:tcPr>
+          <w:p>
+            <w:pPr>
+              <w:jc w:val="right"/>
               <w:cnfStyle w:val="000000100000" w:firstRow="0" w:lastRow="0" w:firstColumn="0" w:lastColumn="0" w:oddVBand="0" w:evenVBand="0" w:oddHBand="1" w:evenHBand="0" w:firstRowFirstColumn="0" w:firstRowLastColumn="0" w:lastRowFirstColumn="0" w:lastRowLastColumn="0"/>
               <w:rPr>
-                <w:rFonts w:ascii="DengXian" w:eastAsia="DengXian" w:hAnsi="DengXian" w:cs="Times New Roman" w:hint="eastAsia"/>
-                <w:color w:val="000000"/>
-                <w:sz w:val="16"/>
-                <w:szCs w:val="24"/>
-              </w:rPr>
-            </w:pPr>
-            <w:r>
-              <w:rPr>
-                <w:rFonts w:ascii="DengXian" w:eastAsia="DengXian" w:hAnsi="DengXian" w:cs="Times New Roman" w:hint="eastAsia"/>
-                <w:color w:val="000000"/>
-                <w:sz w:val="16"/>
-                <w:szCs w:val="24"/>
-              </w:rPr>
-              <w:t>animation</w:t>
+                <w:rFonts w:ascii="DengXian" w:eastAsia="DengXian" w:hAnsi="DengXian"/>
+                <w:color w:val="000000"/>
+                <w:sz w:val="21"/>
+              </w:rPr>
+            </w:pPr>
+            <w:r>
+              <w:rPr>
+                <w:rFonts w:ascii="DengXian" w:eastAsia="DengXian" w:hAnsi="DengXian" w:hint="eastAsia"/>
+                <w:color w:val="000000"/>
+                <w:sz w:val="21"/>
+              </w:rPr>
+              <w:t>-0.04</w:t>
             </w:r>
           </w:p>
         </w:tc>
@@ -1588,18 +1627,18 @@
               <w:jc w:val="right"/>
               <w:cnfStyle w:val="000000100000" w:firstRow="0" w:lastRow="0" w:firstColumn="0" w:lastColumn="0" w:oddVBand="0" w:evenVBand="0" w:oddHBand="1" w:evenHBand="0" w:firstRowFirstColumn="0" w:firstRowLastColumn="0" w:lastRowFirstColumn="0" w:lastRowLastColumn="0"/>
               <w:rPr>
+                <w:rFonts w:ascii="DengXian" w:eastAsia="DengXian" w:hAnsi="DengXian"/>
+                <w:color w:val="000000"/>
+                <w:sz w:val="21"/>
+              </w:rPr>
+            </w:pPr>
+            <w:r>
+              <w:rPr>
                 <w:rFonts w:ascii="DengXian" w:eastAsia="DengXian" w:hAnsi="DengXian" w:hint="eastAsia"/>
                 <w:color w:val="000000"/>
                 <w:sz w:val="21"/>
               </w:rPr>
-            </w:pPr>
-            <w:r>
-              <w:rPr>
-                <w:rFonts w:ascii="DengXian" w:eastAsia="DengXian" w:hAnsi="DengXian" w:hint="eastAsia"/>
-                <w:color w:val="000000"/>
-                <w:sz w:val="21"/>
-              </w:rPr>
-              <w:t>-0.04</w:t>
+              <w:t>0.38</w:t>
             </w:r>
           </w:p>
         </w:tc>
@@ -1614,52 +1653,26 @@
               <w:jc w:val="right"/>
               <w:cnfStyle w:val="000000100000" w:firstRow="0" w:lastRow="0" w:firstColumn="0" w:lastColumn="0" w:oddVBand="0" w:evenVBand="0" w:oddHBand="1" w:evenHBand="0" w:firstRowFirstColumn="0" w:firstRowLastColumn="0" w:lastRowFirstColumn="0" w:lastRowLastColumn="0"/>
               <w:rPr>
-                <w:rFonts w:ascii="DengXian" w:eastAsia="DengXian" w:hAnsi="DengXian" w:hint="eastAsia"/>
-                <w:color w:val="000000"/>
-                <w:sz w:val="21"/>
-              </w:rPr>
-            </w:pPr>
-            <w:r>
-              <w:rPr>
-                <w:rFonts w:ascii="DengXian" w:eastAsia="DengXian" w:hAnsi="DengXian" w:hint="eastAsia"/>
-                <w:color w:val="000000"/>
-                <w:sz w:val="21"/>
-              </w:rPr>
-              <w:t>0.38</w:t>
-            </w:r>
-          </w:p>
-        </w:tc>
-        <w:tc>
-          <w:tcPr>
-            <w:tcW w:w="1279" w:type="dxa"/>
-            <w:noWrap/>
-            <w:hideMark/>
-          </w:tcPr>
-          <w:p>
-            <w:pPr>
-              <w:jc w:val="right"/>
-              <w:cnfStyle w:val="000000100000" w:firstRow="0" w:lastRow="0" w:firstColumn="0" w:lastColumn="0" w:oddVBand="0" w:evenVBand="0" w:oddHBand="1" w:evenHBand="0" w:firstRowFirstColumn="0" w:firstRowLastColumn="0" w:lastRowFirstColumn="0" w:lastRowLastColumn="0"/>
+                <w:rFonts w:ascii="DengXian" w:eastAsia="DengXian" w:hAnsi="DengXian"/>
+                <w:strike/>
+                <w:color w:val="000000"/>
+                <w:sz w:val="21"/>
+              </w:rPr>
+            </w:pPr>
+            <w:r>
               <w:rPr>
                 <w:rFonts w:ascii="DengXian" w:eastAsia="DengXian" w:hAnsi="DengXian" w:hint="eastAsia"/>
                 <w:strike/>
                 <w:color w:val="000000"/>
                 <w:sz w:val="21"/>
               </w:rPr>
-            </w:pPr>
-            <w:r>
-              <w:rPr>
-                <w:rFonts w:ascii="DengXian" w:eastAsia="DengXian" w:hAnsi="DengXian" w:hint="eastAsia"/>
-                <w:strike/>
-                <w:color w:val="000000"/>
-                <w:sz w:val="21"/>
-              </w:rPr>
               <w:t>0.09</w:t>
             </w:r>
           </w:p>
         </w:tc>
         <w:tc>
           <w:tcPr>
-            <w:tcW w:w="1279" w:type="dxa"/>
+            <w:tcW w:w="761" w:type="dxa"/>
           </w:tcPr>
           <w:p>
             <w:pPr>
@@ -1698,11 +1711,38 @@
             <w:pPr>
               <w:jc w:val="right"/>
               <w:rPr>
+                <w:rFonts w:ascii="DengXian" w:eastAsia="DengXian" w:hAnsi="DengXian" w:cs="Times New Roman"/>
+                <w:color w:val="000000"/>
+                <w:sz w:val="16"/>
+                <w:szCs w:val="24"/>
+              </w:rPr>
+            </w:pPr>
+            <w:r>
+              <w:rPr>
                 <w:rFonts w:ascii="DengXian" w:eastAsia="DengXian" w:hAnsi="DengXian" w:cs="Times New Roman" w:hint="eastAsia"/>
                 <w:color w:val="000000"/>
                 <w:sz w:val="16"/>
                 <w:szCs w:val="24"/>
               </w:rPr>
+              <w:t>4</w:t>
+            </w:r>
+          </w:p>
+        </w:tc>
+        <w:tc>
+          <w:tcPr>
+            <w:tcW w:w="1215" w:type="dxa"/>
+            <w:noWrap/>
+            <w:hideMark/>
+          </w:tcPr>
+          <w:p>
+            <w:pPr>
+              <w:cnfStyle w:val="000000000000" w:firstRow="0" w:lastRow="0" w:firstColumn="0" w:lastColumn="0" w:oddVBand="0" w:evenVBand="0" w:oddHBand="0" w:evenHBand="0" w:firstRowFirstColumn="0" w:firstRowLastColumn="0" w:lastRowFirstColumn="0" w:lastRowLastColumn="0"/>
+              <w:rPr>
+                <w:rFonts w:ascii="DengXian" w:eastAsia="DengXian" w:hAnsi="DengXian" w:cs="Times New Roman"/>
+                <w:color w:val="000000"/>
+                <w:sz w:val="16"/>
+                <w:szCs w:val="24"/>
+              </w:rPr>
             </w:pPr>
             <w:r>
               <w:rPr>
@@ -1711,34 +1751,33 @@
                 <w:sz w:val="16"/>
                 <w:szCs w:val="24"/>
               </w:rPr>
-              <w:t>4</w:t>
-            </w:r>
-          </w:p>
-        </w:tc>
-        <w:tc>
-          <w:tcPr>
-            <w:tcW w:w="1215" w:type="dxa"/>
-            <w:noWrap/>
-            <w:hideMark/>
-          </w:tcPr>
-          <w:p>
-            <w:pPr>
+              <w:t>biography</w:t>
+            </w:r>
+          </w:p>
+        </w:tc>
+        <w:tc>
+          <w:tcPr>
+            <w:tcW w:w="1279" w:type="dxa"/>
+            <w:noWrap/>
+            <w:hideMark/>
+          </w:tcPr>
+          <w:p>
+            <w:pPr>
+              <w:jc w:val="right"/>
               <w:cnfStyle w:val="000000000000" w:firstRow="0" w:lastRow="0" w:firstColumn="0" w:lastColumn="0" w:oddVBand="0" w:evenVBand="0" w:oddHBand="0" w:evenHBand="0" w:firstRowFirstColumn="0" w:firstRowLastColumn="0" w:lastRowFirstColumn="0" w:lastRowLastColumn="0"/>
               <w:rPr>
-                <w:rFonts w:ascii="DengXian" w:eastAsia="DengXian" w:hAnsi="DengXian" w:cs="Times New Roman" w:hint="eastAsia"/>
-                <w:color w:val="000000"/>
-                <w:sz w:val="16"/>
-                <w:szCs w:val="24"/>
-              </w:rPr>
-            </w:pPr>
-            <w:r>
-              <w:rPr>
-                <w:rFonts w:ascii="DengXian" w:eastAsia="DengXian" w:hAnsi="DengXian" w:cs="Times New Roman" w:hint="eastAsia"/>
-                <w:color w:val="000000"/>
-                <w:sz w:val="16"/>
-                <w:szCs w:val="24"/>
-              </w:rPr>
-              <w:t>biography</w:t>
+                <w:rFonts w:ascii="DengXian" w:eastAsia="DengXian" w:hAnsi="DengXian"/>
+                <w:color w:val="000000"/>
+                <w:sz w:val="21"/>
+              </w:rPr>
+            </w:pPr>
+            <w:r>
+              <w:rPr>
+                <w:rFonts w:ascii="DengXian" w:eastAsia="DengXian" w:hAnsi="DengXian" w:hint="eastAsia"/>
+                <w:color w:val="000000"/>
+                <w:sz w:val="21"/>
+              </w:rPr>
+              <w:t>0.42</w:t>
             </w:r>
           </w:p>
         </w:tc>
@@ -1753,18 +1792,18 @@
               <w:jc w:val="right"/>
               <w:cnfStyle w:val="000000000000" w:firstRow="0" w:lastRow="0" w:firstColumn="0" w:lastColumn="0" w:oddVBand="0" w:evenVBand="0" w:oddHBand="0" w:evenHBand="0" w:firstRowFirstColumn="0" w:firstRowLastColumn="0" w:lastRowFirstColumn="0" w:lastRowLastColumn="0"/>
               <w:rPr>
+                <w:rFonts w:ascii="DengXian" w:eastAsia="DengXian" w:hAnsi="DengXian"/>
+                <w:color w:val="000000"/>
+                <w:sz w:val="21"/>
+              </w:rPr>
+            </w:pPr>
+            <w:r>
+              <w:rPr>
                 <w:rFonts w:ascii="DengXian" w:eastAsia="DengXian" w:hAnsi="DengXian" w:hint="eastAsia"/>
                 <w:color w:val="000000"/>
                 <w:sz w:val="21"/>
               </w:rPr>
-            </w:pPr>
-            <w:r>
-              <w:rPr>
-                <w:rFonts w:ascii="DengXian" w:eastAsia="DengXian" w:hAnsi="DengXian" w:hint="eastAsia"/>
-                <w:color w:val="000000"/>
-                <w:sz w:val="21"/>
-              </w:rPr>
-              <w:t>0.42</w:t>
+              <w:t>0.38</w:t>
             </w:r>
           </w:p>
         </w:tc>
@@ -1779,52 +1818,26 @@
               <w:jc w:val="right"/>
               <w:cnfStyle w:val="000000000000" w:firstRow="0" w:lastRow="0" w:firstColumn="0" w:lastColumn="0" w:oddVBand="0" w:evenVBand="0" w:oddHBand="0" w:evenHBand="0" w:firstRowFirstColumn="0" w:firstRowLastColumn="0" w:lastRowFirstColumn="0" w:lastRowLastColumn="0"/>
               <w:rPr>
-                <w:rFonts w:ascii="DengXian" w:eastAsia="DengXian" w:hAnsi="DengXian" w:hint="eastAsia"/>
-                <w:color w:val="000000"/>
-                <w:sz w:val="21"/>
-              </w:rPr>
-            </w:pPr>
-            <w:r>
-              <w:rPr>
-                <w:rFonts w:ascii="DengXian" w:eastAsia="DengXian" w:hAnsi="DengXian" w:hint="eastAsia"/>
-                <w:color w:val="000000"/>
-                <w:sz w:val="21"/>
-              </w:rPr>
-              <w:t>0.38</w:t>
-            </w:r>
-          </w:p>
-        </w:tc>
-        <w:tc>
-          <w:tcPr>
-            <w:tcW w:w="1279" w:type="dxa"/>
-            <w:noWrap/>
-            <w:hideMark/>
-          </w:tcPr>
-          <w:p>
-            <w:pPr>
-              <w:jc w:val="right"/>
-              <w:cnfStyle w:val="000000000000" w:firstRow="0" w:lastRow="0" w:firstColumn="0" w:lastColumn="0" w:oddVBand="0" w:evenVBand="0" w:oddHBand="0" w:evenHBand="0" w:firstRowFirstColumn="0" w:firstRowLastColumn="0" w:lastRowFirstColumn="0" w:lastRowLastColumn="0"/>
+                <w:rFonts w:ascii="DengXian" w:eastAsia="DengXian" w:hAnsi="DengXian"/>
+                <w:strike/>
+                <w:color w:val="000000"/>
+                <w:sz w:val="21"/>
+              </w:rPr>
+            </w:pPr>
+            <w:r>
               <w:rPr>
                 <w:rFonts w:ascii="DengXian" w:eastAsia="DengXian" w:hAnsi="DengXian" w:hint="eastAsia"/>
                 <w:strike/>
                 <w:color w:val="000000"/>
                 <w:sz w:val="21"/>
               </w:rPr>
-            </w:pPr>
-            <w:r>
-              <w:rPr>
-                <w:rFonts w:ascii="DengXian" w:eastAsia="DengXian" w:hAnsi="DengXian" w:hint="eastAsia"/>
-                <w:strike/>
-                <w:color w:val="000000"/>
-                <w:sz w:val="21"/>
-              </w:rPr>
               <w:t>0.05</w:t>
             </w:r>
           </w:p>
         </w:tc>
         <w:tc>
           <w:tcPr>
-            <w:tcW w:w="1279" w:type="dxa"/>
+            <w:tcW w:w="761" w:type="dxa"/>
           </w:tcPr>
           <w:p>
             <w:pPr>
@@ -1864,11 +1877,38 @@
             <w:pPr>
               <w:jc w:val="right"/>
               <w:rPr>
+                <w:rFonts w:ascii="DengXian" w:eastAsia="DengXian" w:hAnsi="DengXian" w:cs="Times New Roman"/>
+                <w:color w:val="000000"/>
+                <w:sz w:val="16"/>
+                <w:szCs w:val="24"/>
+              </w:rPr>
+            </w:pPr>
+            <w:r>
+              <w:rPr>
                 <w:rFonts w:ascii="DengXian" w:eastAsia="DengXian" w:hAnsi="DengXian" w:cs="Times New Roman" w:hint="eastAsia"/>
                 <w:color w:val="000000"/>
                 <w:sz w:val="16"/>
                 <w:szCs w:val="24"/>
               </w:rPr>
+              <w:t>5</w:t>
+            </w:r>
+          </w:p>
+        </w:tc>
+        <w:tc>
+          <w:tcPr>
+            <w:tcW w:w="1215" w:type="dxa"/>
+            <w:noWrap/>
+            <w:hideMark/>
+          </w:tcPr>
+          <w:p>
+            <w:pPr>
+              <w:cnfStyle w:val="000000100000" w:firstRow="0" w:lastRow="0" w:firstColumn="0" w:lastColumn="0" w:oddVBand="0" w:evenVBand="0" w:oddHBand="1" w:evenHBand="0" w:firstRowFirstColumn="0" w:firstRowLastColumn="0" w:lastRowFirstColumn="0" w:lastRowLastColumn="0"/>
+              <w:rPr>
+                <w:rFonts w:ascii="DengXian" w:eastAsia="DengXian" w:hAnsi="DengXian" w:cs="Times New Roman"/>
+                <w:color w:val="000000"/>
+                <w:sz w:val="16"/>
+                <w:szCs w:val="24"/>
+              </w:rPr>
             </w:pPr>
             <w:r>
               <w:rPr>
@@ -1877,34 +1917,33 @@
                 <w:sz w:val="16"/>
                 <w:szCs w:val="24"/>
               </w:rPr>
-              <w:t>5</w:t>
-            </w:r>
-          </w:p>
-        </w:tc>
-        <w:tc>
-          <w:tcPr>
-            <w:tcW w:w="1215" w:type="dxa"/>
-            <w:noWrap/>
-            <w:hideMark/>
-          </w:tcPr>
-          <w:p>
-            <w:pPr>
+              <w:t>comedy</w:t>
+            </w:r>
+          </w:p>
+        </w:tc>
+        <w:tc>
+          <w:tcPr>
+            <w:tcW w:w="1279" w:type="dxa"/>
+            <w:noWrap/>
+            <w:hideMark/>
+          </w:tcPr>
+          <w:p>
+            <w:pPr>
+              <w:jc w:val="right"/>
               <w:cnfStyle w:val="000000100000" w:firstRow="0" w:lastRow="0" w:firstColumn="0" w:lastColumn="0" w:oddVBand="0" w:evenVBand="0" w:oddHBand="1" w:evenHBand="0" w:firstRowFirstColumn="0" w:firstRowLastColumn="0" w:lastRowFirstColumn="0" w:lastRowLastColumn="0"/>
               <w:rPr>
-                <w:rFonts w:ascii="DengXian" w:eastAsia="DengXian" w:hAnsi="DengXian" w:cs="Times New Roman" w:hint="eastAsia"/>
-                <w:color w:val="000000"/>
-                <w:sz w:val="16"/>
-                <w:szCs w:val="24"/>
-              </w:rPr>
-            </w:pPr>
-            <w:r>
-              <w:rPr>
-                <w:rFonts w:ascii="DengXian" w:eastAsia="DengXian" w:hAnsi="DengXian" w:cs="Times New Roman" w:hint="eastAsia"/>
-                <w:color w:val="000000"/>
-                <w:sz w:val="16"/>
-                <w:szCs w:val="24"/>
-              </w:rPr>
-              <w:t>comedy</w:t>
+                <w:rFonts w:ascii="DengXian" w:eastAsia="DengXian" w:hAnsi="DengXian"/>
+                <w:color w:val="000000"/>
+                <w:sz w:val="21"/>
+              </w:rPr>
+            </w:pPr>
+            <w:r>
+              <w:rPr>
+                <w:rFonts w:ascii="DengXian" w:eastAsia="DengXian" w:hAnsi="DengXian" w:hint="eastAsia"/>
+                <w:color w:val="000000"/>
+                <w:sz w:val="21"/>
+              </w:rPr>
+              <w:t>0.16</w:t>
             </w:r>
           </w:p>
         </w:tc>
@@ -1919,18 +1958,18 @@
               <w:jc w:val="right"/>
               <w:cnfStyle w:val="000000100000" w:firstRow="0" w:lastRow="0" w:firstColumn="0" w:lastColumn="0" w:oddVBand="0" w:evenVBand="0" w:oddHBand="1" w:evenHBand="0" w:firstRowFirstColumn="0" w:firstRowLastColumn="0" w:lastRowFirstColumn="0" w:lastRowLastColumn="0"/>
               <w:rPr>
+                <w:rFonts w:ascii="DengXian" w:eastAsia="DengXian" w:hAnsi="DengXian"/>
+                <w:color w:val="000000"/>
+                <w:sz w:val="21"/>
+              </w:rPr>
+            </w:pPr>
+            <w:r>
+              <w:rPr>
                 <w:rFonts w:ascii="DengXian" w:eastAsia="DengXian" w:hAnsi="DengXian" w:hint="eastAsia"/>
                 <w:color w:val="000000"/>
                 <w:sz w:val="21"/>
               </w:rPr>
-            </w:pPr>
-            <w:r>
-              <w:rPr>
-                <w:rFonts w:ascii="DengXian" w:eastAsia="DengXian" w:hAnsi="DengXian" w:hint="eastAsia"/>
-                <w:color w:val="000000"/>
-                <w:sz w:val="21"/>
-              </w:rPr>
-              <w:t>0.16</w:t>
+              <w:t>0.20</w:t>
             </w:r>
           </w:p>
         </w:tc>
@@ -1945,52 +1984,26 @@
               <w:jc w:val="right"/>
               <w:cnfStyle w:val="000000100000" w:firstRow="0" w:lastRow="0" w:firstColumn="0" w:lastColumn="0" w:oddVBand="0" w:evenVBand="0" w:oddHBand="1" w:evenHBand="0" w:firstRowFirstColumn="0" w:firstRowLastColumn="0" w:lastRowFirstColumn="0" w:lastRowLastColumn="0"/>
               <w:rPr>
-                <w:rFonts w:ascii="DengXian" w:eastAsia="DengXian" w:hAnsi="DengXian" w:hint="eastAsia"/>
-                <w:color w:val="000000"/>
-                <w:sz w:val="21"/>
-              </w:rPr>
-            </w:pPr>
-            <w:r>
-              <w:rPr>
-                <w:rFonts w:ascii="DengXian" w:eastAsia="DengXian" w:hAnsi="DengXian" w:hint="eastAsia"/>
-                <w:color w:val="000000"/>
-                <w:sz w:val="21"/>
-              </w:rPr>
-              <w:t>0.20</w:t>
-            </w:r>
-          </w:p>
-        </w:tc>
-        <w:tc>
-          <w:tcPr>
-            <w:tcW w:w="1279" w:type="dxa"/>
-            <w:noWrap/>
-            <w:hideMark/>
-          </w:tcPr>
-          <w:p>
-            <w:pPr>
-              <w:jc w:val="right"/>
-              <w:cnfStyle w:val="000000100000" w:firstRow="0" w:lastRow="0" w:firstColumn="0" w:lastColumn="0" w:oddVBand="0" w:evenVBand="0" w:oddHBand="1" w:evenHBand="0" w:firstRowFirstColumn="0" w:firstRowLastColumn="0" w:lastRowFirstColumn="0" w:lastRowLastColumn="0"/>
+                <w:rFonts w:ascii="DengXian" w:eastAsia="DengXian" w:hAnsi="DengXian"/>
+                <w:strike/>
+                <w:color w:val="000000"/>
+                <w:sz w:val="21"/>
+              </w:rPr>
+            </w:pPr>
+            <w:r>
               <w:rPr>
                 <w:rFonts w:ascii="DengXian" w:eastAsia="DengXian" w:hAnsi="DengXian" w:hint="eastAsia"/>
                 <w:strike/>
                 <w:color w:val="000000"/>
                 <w:sz w:val="21"/>
               </w:rPr>
-            </w:pPr>
-            <w:r>
-              <w:rPr>
-                <w:rFonts w:ascii="DengXian" w:eastAsia="DengXian" w:hAnsi="DengXian" w:hint="eastAsia"/>
-                <w:strike/>
-                <w:color w:val="000000"/>
-                <w:sz w:val="21"/>
-              </w:rPr>
               <w:t>0.11</w:t>
             </w:r>
           </w:p>
         </w:tc>
         <w:tc>
           <w:tcPr>
-            <w:tcW w:w="1279" w:type="dxa"/>
+            <w:tcW w:w="761" w:type="dxa"/>
           </w:tcPr>
           <w:p>
             <w:pPr>
@@ -2029,11 +2042,38 @@
             <w:pPr>
               <w:jc w:val="right"/>
               <w:rPr>
+                <w:rFonts w:ascii="DengXian" w:eastAsia="DengXian" w:hAnsi="DengXian" w:cs="Times New Roman"/>
+                <w:color w:val="000000"/>
+                <w:sz w:val="16"/>
+                <w:szCs w:val="24"/>
+              </w:rPr>
+            </w:pPr>
+            <w:r>
+              <w:rPr>
                 <w:rFonts w:ascii="DengXian" w:eastAsia="DengXian" w:hAnsi="DengXian" w:cs="Times New Roman" w:hint="eastAsia"/>
                 <w:color w:val="000000"/>
                 <w:sz w:val="16"/>
                 <w:szCs w:val="24"/>
               </w:rPr>
+              <w:t>6</w:t>
+            </w:r>
+          </w:p>
+        </w:tc>
+        <w:tc>
+          <w:tcPr>
+            <w:tcW w:w="1215" w:type="dxa"/>
+            <w:noWrap/>
+            <w:hideMark/>
+          </w:tcPr>
+          <w:p>
+            <w:pPr>
+              <w:cnfStyle w:val="000000000000" w:firstRow="0" w:lastRow="0" w:firstColumn="0" w:lastColumn="0" w:oddVBand="0" w:evenVBand="0" w:oddHBand="0" w:evenHBand="0" w:firstRowFirstColumn="0" w:firstRowLastColumn="0" w:lastRowFirstColumn="0" w:lastRowLastColumn="0"/>
+              <w:rPr>
+                <w:rFonts w:ascii="DengXian" w:eastAsia="DengXian" w:hAnsi="DengXian" w:cs="Times New Roman"/>
+                <w:color w:val="000000"/>
+                <w:sz w:val="16"/>
+                <w:szCs w:val="24"/>
+              </w:rPr>
             </w:pPr>
             <w:r>
               <w:rPr>
@@ -2042,34 +2082,33 @@
                 <w:sz w:val="16"/>
                 <w:szCs w:val="24"/>
               </w:rPr>
-              <w:t>6</w:t>
-            </w:r>
-          </w:p>
-        </w:tc>
-        <w:tc>
-          <w:tcPr>
-            <w:tcW w:w="1215" w:type="dxa"/>
-            <w:noWrap/>
-            <w:hideMark/>
-          </w:tcPr>
-          <w:p>
-            <w:pPr>
+              <w:t>crime</w:t>
+            </w:r>
+          </w:p>
+        </w:tc>
+        <w:tc>
+          <w:tcPr>
+            <w:tcW w:w="1279" w:type="dxa"/>
+            <w:noWrap/>
+            <w:hideMark/>
+          </w:tcPr>
+          <w:p>
+            <w:pPr>
+              <w:jc w:val="right"/>
               <w:cnfStyle w:val="000000000000" w:firstRow="0" w:lastRow="0" w:firstColumn="0" w:lastColumn="0" w:oddVBand="0" w:evenVBand="0" w:oddHBand="0" w:evenHBand="0" w:firstRowFirstColumn="0" w:firstRowLastColumn="0" w:lastRowFirstColumn="0" w:lastRowLastColumn="0"/>
               <w:rPr>
-                <w:rFonts w:ascii="DengXian" w:eastAsia="DengXian" w:hAnsi="DengXian" w:cs="Times New Roman" w:hint="eastAsia"/>
-                <w:color w:val="000000"/>
-                <w:sz w:val="16"/>
-                <w:szCs w:val="24"/>
-              </w:rPr>
-            </w:pPr>
-            <w:r>
-              <w:rPr>
-                <w:rFonts w:ascii="DengXian" w:eastAsia="DengXian" w:hAnsi="DengXian" w:cs="Times New Roman" w:hint="eastAsia"/>
-                <w:color w:val="000000"/>
-                <w:sz w:val="16"/>
-                <w:szCs w:val="24"/>
-              </w:rPr>
-              <w:t>crime</w:t>
+                <w:rFonts w:ascii="DengXian" w:eastAsia="DengXian" w:hAnsi="DengXian"/>
+                <w:color w:val="000000"/>
+                <w:sz w:val="21"/>
+              </w:rPr>
+            </w:pPr>
+            <w:r>
+              <w:rPr>
+                <w:rFonts w:ascii="DengXian" w:eastAsia="DengXian" w:hAnsi="DengXian" w:hint="eastAsia"/>
+                <w:color w:val="000000"/>
+                <w:sz w:val="21"/>
+              </w:rPr>
+              <w:t>0.47</w:t>
             </w:r>
           </w:p>
         </w:tc>
@@ -2084,18 +2123,18 @@
               <w:jc w:val="right"/>
               <w:cnfStyle w:val="000000000000" w:firstRow="0" w:lastRow="0" w:firstColumn="0" w:lastColumn="0" w:oddVBand="0" w:evenVBand="0" w:oddHBand="0" w:evenHBand="0" w:firstRowFirstColumn="0" w:firstRowLastColumn="0" w:lastRowFirstColumn="0" w:lastRowLastColumn="0"/>
               <w:rPr>
+                <w:rFonts w:ascii="DengXian" w:eastAsia="DengXian" w:hAnsi="DengXian"/>
+                <w:color w:val="000000"/>
+                <w:sz w:val="21"/>
+              </w:rPr>
+            </w:pPr>
+            <w:r>
+              <w:rPr>
                 <w:rFonts w:ascii="DengXian" w:eastAsia="DengXian" w:hAnsi="DengXian" w:hint="eastAsia"/>
                 <w:color w:val="000000"/>
                 <w:sz w:val="21"/>
               </w:rPr>
-            </w:pPr>
-            <w:r>
-              <w:rPr>
-                <w:rFonts w:ascii="DengXian" w:eastAsia="DengXian" w:hAnsi="DengXian" w:hint="eastAsia"/>
-                <w:color w:val="000000"/>
-                <w:sz w:val="21"/>
-              </w:rPr>
-              <w:t>0.47</w:t>
+              <w:t>0.78</w:t>
             </w:r>
           </w:p>
         </w:tc>
@@ -2110,52 +2149,26 @@
               <w:jc w:val="right"/>
               <w:cnfStyle w:val="000000000000" w:firstRow="0" w:lastRow="0" w:firstColumn="0" w:lastColumn="0" w:oddVBand="0" w:evenVBand="0" w:oddHBand="0" w:evenHBand="0" w:firstRowFirstColumn="0" w:firstRowLastColumn="0" w:lastRowFirstColumn="0" w:lastRowLastColumn="0"/>
               <w:rPr>
-                <w:rFonts w:ascii="DengXian" w:eastAsia="DengXian" w:hAnsi="DengXian" w:hint="eastAsia"/>
-                <w:color w:val="000000"/>
-                <w:sz w:val="21"/>
-              </w:rPr>
-            </w:pPr>
-            <w:r>
-              <w:rPr>
-                <w:rFonts w:ascii="DengXian" w:eastAsia="DengXian" w:hAnsi="DengXian" w:hint="eastAsia"/>
-                <w:color w:val="000000"/>
-                <w:sz w:val="21"/>
-              </w:rPr>
-              <w:t>0.78</w:t>
-            </w:r>
-          </w:p>
-        </w:tc>
-        <w:tc>
-          <w:tcPr>
-            <w:tcW w:w="1279" w:type="dxa"/>
-            <w:noWrap/>
-            <w:hideMark/>
-          </w:tcPr>
-          <w:p>
-            <w:pPr>
-              <w:jc w:val="right"/>
-              <w:cnfStyle w:val="000000000000" w:firstRow="0" w:lastRow="0" w:firstColumn="0" w:lastColumn="0" w:oddVBand="0" w:evenVBand="0" w:oddHBand="0" w:evenHBand="0" w:firstRowFirstColumn="0" w:firstRowLastColumn="0" w:lastRowFirstColumn="0" w:lastRowLastColumn="0"/>
+                <w:rFonts w:ascii="DengXian" w:eastAsia="DengXian" w:hAnsi="DengXian"/>
+                <w:strike/>
+                <w:color w:val="000000"/>
+                <w:sz w:val="21"/>
+              </w:rPr>
+            </w:pPr>
+            <w:r>
               <w:rPr>
                 <w:rFonts w:ascii="DengXian" w:eastAsia="DengXian" w:hAnsi="DengXian" w:hint="eastAsia"/>
                 <w:strike/>
                 <w:color w:val="000000"/>
                 <w:sz w:val="21"/>
               </w:rPr>
-            </w:pPr>
-            <w:r>
-              <w:rPr>
-                <w:rFonts w:ascii="DengXian" w:eastAsia="DengXian" w:hAnsi="DengXian" w:hint="eastAsia"/>
-                <w:strike/>
-                <w:color w:val="000000"/>
-                <w:sz w:val="21"/>
-              </w:rPr>
               <w:t>0.40</w:t>
             </w:r>
           </w:p>
         </w:tc>
         <w:tc>
           <w:tcPr>
-            <w:tcW w:w="1279" w:type="dxa"/>
+            <w:tcW w:w="761" w:type="dxa"/>
           </w:tcPr>
           <w:p>
             <w:pPr>
@@ -2195,11 +2208,38 @@
             <w:pPr>
               <w:jc w:val="right"/>
               <w:rPr>
+                <w:rFonts w:ascii="DengXian" w:eastAsia="DengXian" w:hAnsi="DengXian" w:cs="Times New Roman"/>
+                <w:color w:val="000000"/>
+                <w:sz w:val="16"/>
+                <w:szCs w:val="24"/>
+              </w:rPr>
+            </w:pPr>
+            <w:r>
+              <w:rPr>
                 <w:rFonts w:ascii="DengXian" w:eastAsia="DengXian" w:hAnsi="DengXian" w:cs="Times New Roman" w:hint="eastAsia"/>
                 <w:color w:val="000000"/>
                 <w:sz w:val="16"/>
                 <w:szCs w:val="24"/>
               </w:rPr>
+              <w:t>7</w:t>
+            </w:r>
+          </w:p>
+        </w:tc>
+        <w:tc>
+          <w:tcPr>
+            <w:tcW w:w="1215" w:type="dxa"/>
+            <w:noWrap/>
+            <w:hideMark/>
+          </w:tcPr>
+          <w:p>
+            <w:pPr>
+              <w:cnfStyle w:val="000000100000" w:firstRow="0" w:lastRow="0" w:firstColumn="0" w:lastColumn="0" w:oddVBand="0" w:evenVBand="0" w:oddHBand="1" w:evenHBand="0" w:firstRowFirstColumn="0" w:firstRowLastColumn="0" w:lastRowFirstColumn="0" w:lastRowLastColumn="0"/>
+              <w:rPr>
+                <w:rFonts w:ascii="DengXian" w:eastAsia="DengXian" w:hAnsi="DengXian" w:cs="Times New Roman"/>
+                <w:color w:val="000000"/>
+                <w:sz w:val="16"/>
+                <w:szCs w:val="24"/>
+              </w:rPr>
             </w:pPr>
             <w:r>
               <w:rPr>
@@ -2208,34 +2248,33 @@
                 <w:sz w:val="16"/>
                 <w:szCs w:val="24"/>
               </w:rPr>
-              <w:t>7</w:t>
-            </w:r>
-          </w:p>
-        </w:tc>
-        <w:tc>
-          <w:tcPr>
-            <w:tcW w:w="1215" w:type="dxa"/>
-            <w:noWrap/>
-            <w:hideMark/>
-          </w:tcPr>
-          <w:p>
-            <w:pPr>
+              <w:t>documentary</w:t>
+            </w:r>
+          </w:p>
+        </w:tc>
+        <w:tc>
+          <w:tcPr>
+            <w:tcW w:w="1279" w:type="dxa"/>
+            <w:noWrap/>
+            <w:hideMark/>
+          </w:tcPr>
+          <w:p>
+            <w:pPr>
+              <w:jc w:val="right"/>
               <w:cnfStyle w:val="000000100000" w:firstRow="0" w:lastRow="0" w:firstColumn="0" w:lastColumn="0" w:oddVBand="0" w:evenVBand="0" w:oddHBand="1" w:evenHBand="0" w:firstRowFirstColumn="0" w:firstRowLastColumn="0" w:lastRowFirstColumn="0" w:lastRowLastColumn="0"/>
               <w:rPr>
-                <w:rFonts w:ascii="DengXian" w:eastAsia="DengXian" w:hAnsi="DengXian" w:cs="Times New Roman" w:hint="eastAsia"/>
-                <w:color w:val="000000"/>
-                <w:sz w:val="16"/>
-                <w:szCs w:val="24"/>
-              </w:rPr>
-            </w:pPr>
-            <w:r>
-              <w:rPr>
-                <w:rFonts w:ascii="DengXian" w:eastAsia="DengXian" w:hAnsi="DengXian" w:cs="Times New Roman" w:hint="eastAsia"/>
-                <w:color w:val="000000"/>
-                <w:sz w:val="16"/>
-                <w:szCs w:val="24"/>
-              </w:rPr>
-              <w:t>documentary</w:t>
+                <w:rFonts w:ascii="DengXian" w:eastAsia="DengXian" w:hAnsi="DengXian"/>
+                <w:color w:val="000000"/>
+                <w:sz w:val="21"/>
+              </w:rPr>
+            </w:pPr>
+            <w:r>
+              <w:rPr>
+                <w:rFonts w:ascii="DengXian" w:eastAsia="DengXian" w:hAnsi="DengXian" w:hint="eastAsia"/>
+                <w:color w:val="000000"/>
+                <w:sz w:val="21"/>
+              </w:rPr>
+              <w:t>-1.00</w:t>
             </w:r>
           </w:p>
         </w:tc>
@@ -2250,17 +2289,17 @@
               <w:jc w:val="right"/>
               <w:cnfStyle w:val="000000100000" w:firstRow="0" w:lastRow="0" w:firstColumn="0" w:lastColumn="0" w:oddVBand="0" w:evenVBand="0" w:oddHBand="1" w:evenHBand="0" w:firstRowFirstColumn="0" w:firstRowLastColumn="0" w:lastRowFirstColumn="0" w:lastRowLastColumn="0"/>
               <w:rPr>
+                <w:rFonts w:ascii="DengXian" w:eastAsia="DengXian" w:hAnsi="DengXian"/>
+                <w:color w:val="000000"/>
+                <w:sz w:val="21"/>
+              </w:rPr>
+            </w:pPr>
+            <w:r>
+              <w:rPr>
                 <w:rFonts w:ascii="DengXian" w:eastAsia="DengXian" w:hAnsi="DengXian" w:hint="eastAsia"/>
                 <w:color w:val="000000"/>
                 <w:sz w:val="21"/>
               </w:rPr>
-            </w:pPr>
-            <w:r>
-              <w:rPr>
-                <w:rFonts w:ascii="DengXian" w:eastAsia="DengXian" w:hAnsi="DengXian" w:hint="eastAsia"/>
-                <w:color w:val="000000"/>
-                <w:sz w:val="21"/>
-              </w:rPr>
               <w:t>-1.00</w:t>
             </w:r>
           </w:p>
@@ -2276,52 +2315,26 @@
               <w:jc w:val="right"/>
               <w:cnfStyle w:val="000000100000" w:firstRow="0" w:lastRow="0" w:firstColumn="0" w:lastColumn="0" w:oddVBand="0" w:evenVBand="0" w:oddHBand="1" w:evenHBand="0" w:firstRowFirstColumn="0" w:firstRowLastColumn="0" w:lastRowFirstColumn="0" w:lastRowLastColumn="0"/>
               <w:rPr>
-                <w:rFonts w:ascii="DengXian" w:eastAsia="DengXian" w:hAnsi="DengXian" w:hint="eastAsia"/>
-                <w:color w:val="000000"/>
-                <w:sz w:val="21"/>
-              </w:rPr>
-            </w:pPr>
-            <w:r>
-              <w:rPr>
-                <w:rFonts w:ascii="DengXian" w:eastAsia="DengXian" w:hAnsi="DengXian" w:hint="eastAsia"/>
-                <w:color w:val="000000"/>
-                <w:sz w:val="21"/>
-              </w:rPr>
-              <w:t>-1.00</w:t>
-            </w:r>
-          </w:p>
-        </w:tc>
-        <w:tc>
-          <w:tcPr>
-            <w:tcW w:w="1279" w:type="dxa"/>
-            <w:noWrap/>
-            <w:hideMark/>
-          </w:tcPr>
-          <w:p>
-            <w:pPr>
-              <w:jc w:val="right"/>
-              <w:cnfStyle w:val="000000100000" w:firstRow="0" w:lastRow="0" w:firstColumn="0" w:lastColumn="0" w:oddVBand="0" w:evenVBand="0" w:oddHBand="1" w:evenHBand="0" w:firstRowFirstColumn="0" w:firstRowLastColumn="0" w:lastRowFirstColumn="0" w:lastRowLastColumn="0"/>
+                <w:rFonts w:ascii="DengXian" w:eastAsia="DengXian" w:hAnsi="DengXian"/>
+                <w:strike/>
+                <w:color w:val="000000"/>
+                <w:sz w:val="21"/>
+              </w:rPr>
+            </w:pPr>
+            <w:r>
               <w:rPr>
                 <w:rFonts w:ascii="DengXian" w:eastAsia="DengXian" w:hAnsi="DengXian" w:hint="eastAsia"/>
                 <w:strike/>
                 <w:color w:val="000000"/>
                 <w:sz w:val="21"/>
               </w:rPr>
-            </w:pPr>
-            <w:r>
-              <w:rPr>
-                <w:rFonts w:ascii="DengXian" w:eastAsia="DengXian" w:hAnsi="DengXian" w:hint="eastAsia"/>
-                <w:strike/>
-                <w:color w:val="000000"/>
-                <w:sz w:val="21"/>
-              </w:rPr>
               <w:t>1.00</w:t>
             </w:r>
           </w:p>
         </w:tc>
         <w:tc>
           <w:tcPr>
-            <w:tcW w:w="1279" w:type="dxa"/>
+            <w:tcW w:w="761" w:type="dxa"/>
           </w:tcPr>
           <w:p>
             <w:pPr>
@@ -2360,11 +2373,38 @@
             <w:pPr>
               <w:jc w:val="right"/>
               <w:rPr>
+                <w:rFonts w:ascii="DengXian" w:eastAsia="DengXian" w:hAnsi="DengXian" w:cs="Times New Roman"/>
+                <w:color w:val="000000"/>
+                <w:sz w:val="16"/>
+                <w:szCs w:val="24"/>
+              </w:rPr>
+            </w:pPr>
+            <w:r>
+              <w:rPr>
                 <w:rFonts w:ascii="DengXian" w:eastAsia="DengXian" w:hAnsi="DengXian" w:cs="Times New Roman" w:hint="eastAsia"/>
                 <w:color w:val="000000"/>
                 <w:sz w:val="16"/>
                 <w:szCs w:val="24"/>
               </w:rPr>
+              <w:t>8</w:t>
+            </w:r>
+          </w:p>
+        </w:tc>
+        <w:tc>
+          <w:tcPr>
+            <w:tcW w:w="1215" w:type="dxa"/>
+            <w:noWrap/>
+            <w:hideMark/>
+          </w:tcPr>
+          <w:p>
+            <w:pPr>
+              <w:cnfStyle w:val="000000000000" w:firstRow="0" w:lastRow="0" w:firstColumn="0" w:lastColumn="0" w:oddVBand="0" w:evenVBand="0" w:oddHBand="0" w:evenHBand="0" w:firstRowFirstColumn="0" w:firstRowLastColumn="0" w:lastRowFirstColumn="0" w:lastRowLastColumn="0"/>
+              <w:rPr>
+                <w:rFonts w:ascii="DengXian" w:eastAsia="DengXian" w:hAnsi="DengXian" w:cs="Times New Roman"/>
+                <w:color w:val="000000"/>
+                <w:sz w:val="16"/>
+                <w:szCs w:val="24"/>
+              </w:rPr>
             </w:pPr>
             <w:r>
               <w:rPr>
@@ -2373,34 +2413,33 @@
                 <w:sz w:val="16"/>
                 <w:szCs w:val="24"/>
               </w:rPr>
-              <w:t>8</w:t>
-            </w:r>
-          </w:p>
-        </w:tc>
-        <w:tc>
-          <w:tcPr>
-            <w:tcW w:w="1215" w:type="dxa"/>
-            <w:noWrap/>
-            <w:hideMark/>
-          </w:tcPr>
-          <w:p>
-            <w:pPr>
+              <w:t>drama</w:t>
+            </w:r>
+          </w:p>
+        </w:tc>
+        <w:tc>
+          <w:tcPr>
+            <w:tcW w:w="1279" w:type="dxa"/>
+            <w:noWrap/>
+            <w:hideMark/>
+          </w:tcPr>
+          <w:p>
+            <w:pPr>
+              <w:jc w:val="right"/>
               <w:cnfStyle w:val="000000000000" w:firstRow="0" w:lastRow="0" w:firstColumn="0" w:lastColumn="0" w:oddVBand="0" w:evenVBand="0" w:oddHBand="0" w:evenHBand="0" w:firstRowFirstColumn="0" w:firstRowLastColumn="0" w:lastRowFirstColumn="0" w:lastRowLastColumn="0"/>
               <w:rPr>
-                <w:rFonts w:ascii="DengXian" w:eastAsia="DengXian" w:hAnsi="DengXian" w:cs="Times New Roman" w:hint="eastAsia"/>
-                <w:color w:val="000000"/>
-                <w:sz w:val="16"/>
-                <w:szCs w:val="24"/>
-              </w:rPr>
-            </w:pPr>
-            <w:r>
-              <w:rPr>
-                <w:rFonts w:ascii="DengXian" w:eastAsia="DengXian" w:hAnsi="DengXian" w:cs="Times New Roman" w:hint="eastAsia"/>
-                <w:color w:val="000000"/>
-                <w:sz w:val="16"/>
-                <w:szCs w:val="24"/>
-              </w:rPr>
-              <w:t>drama</w:t>
+                <w:rFonts w:ascii="DengXian" w:eastAsia="DengXian" w:hAnsi="DengXian"/>
+                <w:color w:val="000000"/>
+                <w:sz w:val="21"/>
+              </w:rPr>
+            </w:pPr>
+            <w:r>
+              <w:rPr>
+                <w:rFonts w:ascii="DengXian" w:eastAsia="DengXian" w:hAnsi="DengXian" w:hint="eastAsia"/>
+                <w:color w:val="000000"/>
+                <w:sz w:val="21"/>
+              </w:rPr>
+              <w:t>0.66</w:t>
             </w:r>
           </w:p>
         </w:tc>
@@ -2415,18 +2454,18 @@
               <w:jc w:val="right"/>
               <w:cnfStyle w:val="000000000000" w:firstRow="0" w:lastRow="0" w:firstColumn="0" w:lastColumn="0" w:oddVBand="0" w:evenVBand="0" w:oddHBand="0" w:evenHBand="0" w:firstRowFirstColumn="0" w:firstRowLastColumn="0" w:lastRowFirstColumn="0" w:lastRowLastColumn="0"/>
               <w:rPr>
+                <w:rFonts w:ascii="DengXian" w:eastAsia="DengXian" w:hAnsi="DengXian"/>
+                <w:color w:val="000000"/>
+                <w:sz w:val="21"/>
+              </w:rPr>
+            </w:pPr>
+            <w:r>
+              <w:rPr>
                 <w:rFonts w:ascii="DengXian" w:eastAsia="DengXian" w:hAnsi="DengXian" w:hint="eastAsia"/>
                 <w:color w:val="000000"/>
                 <w:sz w:val="21"/>
               </w:rPr>
-            </w:pPr>
-            <w:r>
-              <w:rPr>
-                <w:rFonts w:ascii="DengXian" w:eastAsia="DengXian" w:hAnsi="DengXian" w:hint="eastAsia"/>
-                <w:color w:val="000000"/>
-                <w:sz w:val="21"/>
-              </w:rPr>
-              <w:t>0.66</w:t>
+              <w:t>0.12</w:t>
             </w:r>
           </w:p>
         </w:tc>
@@ -2441,52 +2480,26 @@
               <w:jc w:val="right"/>
               <w:cnfStyle w:val="000000000000" w:firstRow="0" w:lastRow="0" w:firstColumn="0" w:lastColumn="0" w:oddVBand="0" w:evenVBand="0" w:oddHBand="0" w:evenHBand="0" w:firstRowFirstColumn="0" w:firstRowLastColumn="0" w:lastRowFirstColumn="0" w:lastRowLastColumn="0"/>
               <w:rPr>
-                <w:rFonts w:ascii="DengXian" w:eastAsia="DengXian" w:hAnsi="DengXian" w:hint="eastAsia"/>
-                <w:color w:val="000000"/>
-                <w:sz w:val="21"/>
-              </w:rPr>
-            </w:pPr>
-            <w:r>
-              <w:rPr>
-                <w:rFonts w:ascii="DengXian" w:eastAsia="DengXian" w:hAnsi="DengXian" w:hint="eastAsia"/>
-                <w:color w:val="000000"/>
-                <w:sz w:val="21"/>
-              </w:rPr>
-              <w:t>0.12</w:t>
-            </w:r>
-          </w:p>
-        </w:tc>
-        <w:tc>
-          <w:tcPr>
-            <w:tcW w:w="1279" w:type="dxa"/>
-            <w:noWrap/>
-            <w:hideMark/>
-          </w:tcPr>
-          <w:p>
-            <w:pPr>
-              <w:jc w:val="right"/>
-              <w:cnfStyle w:val="000000000000" w:firstRow="0" w:lastRow="0" w:firstColumn="0" w:lastColumn="0" w:oddVBand="0" w:evenVBand="0" w:oddHBand="0" w:evenHBand="0" w:firstRowFirstColumn="0" w:firstRowLastColumn="0" w:lastRowFirstColumn="0" w:lastRowLastColumn="0"/>
+                <w:rFonts w:ascii="DengXian" w:eastAsia="DengXian" w:hAnsi="DengXian"/>
+                <w:strike/>
+                <w:color w:val="000000"/>
+                <w:sz w:val="21"/>
+              </w:rPr>
+            </w:pPr>
+            <w:r>
               <w:rPr>
                 <w:rFonts w:ascii="DengXian" w:eastAsia="DengXian" w:hAnsi="DengXian" w:hint="eastAsia"/>
                 <w:strike/>
                 <w:color w:val="000000"/>
                 <w:sz w:val="21"/>
               </w:rPr>
-            </w:pPr>
-            <w:r>
-              <w:rPr>
-                <w:rFonts w:ascii="DengXian" w:eastAsia="DengXian" w:hAnsi="DengXian" w:hint="eastAsia"/>
-                <w:strike/>
-                <w:color w:val="000000"/>
-                <w:sz w:val="21"/>
-              </w:rPr>
               <w:t>0.25</w:t>
             </w:r>
           </w:p>
         </w:tc>
         <w:tc>
           <w:tcPr>
-            <w:tcW w:w="1279" w:type="dxa"/>
+            <w:tcW w:w="761" w:type="dxa"/>
           </w:tcPr>
           <w:p>
             <w:pPr>
@@ -2526,11 +2539,38 @@
             <w:pPr>
               <w:jc w:val="right"/>
               <w:rPr>
+                <w:rFonts w:ascii="DengXian" w:eastAsia="DengXian" w:hAnsi="DengXian" w:cs="Times New Roman"/>
+                <w:color w:val="000000"/>
+                <w:sz w:val="16"/>
+                <w:szCs w:val="24"/>
+              </w:rPr>
+            </w:pPr>
+            <w:r>
+              <w:rPr>
                 <w:rFonts w:ascii="DengXian" w:eastAsia="DengXian" w:hAnsi="DengXian" w:cs="Times New Roman" w:hint="eastAsia"/>
                 <w:color w:val="000000"/>
                 <w:sz w:val="16"/>
                 <w:szCs w:val="24"/>
               </w:rPr>
+              <w:t>9</w:t>
+            </w:r>
+          </w:p>
+        </w:tc>
+        <w:tc>
+          <w:tcPr>
+            <w:tcW w:w="1215" w:type="dxa"/>
+            <w:noWrap/>
+            <w:hideMark/>
+          </w:tcPr>
+          <w:p>
+            <w:pPr>
+              <w:cnfStyle w:val="000000100000" w:firstRow="0" w:lastRow="0" w:firstColumn="0" w:lastColumn="0" w:oddVBand="0" w:evenVBand="0" w:oddHBand="1" w:evenHBand="0" w:firstRowFirstColumn="0" w:firstRowLastColumn="0" w:lastRowFirstColumn="0" w:lastRowLastColumn="0"/>
+              <w:rPr>
+                <w:rFonts w:ascii="DengXian" w:eastAsia="DengXian" w:hAnsi="DengXian" w:cs="Times New Roman"/>
+                <w:color w:val="000000"/>
+                <w:sz w:val="16"/>
+                <w:szCs w:val="24"/>
+              </w:rPr>
             </w:pPr>
             <w:r>
               <w:rPr>
@@ -2539,34 +2579,33 @@
                 <w:sz w:val="16"/>
                 <w:szCs w:val="24"/>
               </w:rPr>
-              <w:t>9</w:t>
-            </w:r>
-          </w:p>
-        </w:tc>
-        <w:tc>
-          <w:tcPr>
-            <w:tcW w:w="1215" w:type="dxa"/>
-            <w:noWrap/>
-            <w:hideMark/>
-          </w:tcPr>
-          <w:p>
-            <w:pPr>
+              <w:t>fantasy</w:t>
+            </w:r>
+          </w:p>
+        </w:tc>
+        <w:tc>
+          <w:tcPr>
+            <w:tcW w:w="1279" w:type="dxa"/>
+            <w:noWrap/>
+            <w:hideMark/>
+          </w:tcPr>
+          <w:p>
+            <w:pPr>
+              <w:jc w:val="right"/>
               <w:cnfStyle w:val="000000100000" w:firstRow="0" w:lastRow="0" w:firstColumn="0" w:lastColumn="0" w:oddVBand="0" w:evenVBand="0" w:oddHBand="1" w:evenHBand="0" w:firstRowFirstColumn="0" w:firstRowLastColumn="0" w:lastRowFirstColumn="0" w:lastRowLastColumn="0"/>
               <w:rPr>
-                <w:rFonts w:ascii="DengXian" w:eastAsia="DengXian" w:hAnsi="DengXian" w:cs="Times New Roman" w:hint="eastAsia"/>
-                <w:color w:val="000000"/>
-                <w:sz w:val="16"/>
-                <w:szCs w:val="24"/>
-              </w:rPr>
-            </w:pPr>
-            <w:r>
-              <w:rPr>
-                <w:rFonts w:ascii="DengXian" w:eastAsia="DengXian" w:hAnsi="DengXian" w:cs="Times New Roman" w:hint="eastAsia"/>
-                <w:color w:val="000000"/>
-                <w:sz w:val="16"/>
-                <w:szCs w:val="24"/>
-              </w:rPr>
-              <w:t>fantasy</w:t>
+                <w:rFonts w:ascii="DengXian" w:eastAsia="DengXian" w:hAnsi="DengXian"/>
+                <w:color w:val="000000"/>
+                <w:sz w:val="21"/>
+              </w:rPr>
+            </w:pPr>
+            <w:r>
+              <w:rPr>
+                <w:rFonts w:ascii="DengXian" w:eastAsia="DengXian" w:hAnsi="DengXian" w:hint="eastAsia"/>
+                <w:color w:val="000000"/>
+                <w:sz w:val="21"/>
+              </w:rPr>
+              <w:t>0.76</w:t>
             </w:r>
           </w:p>
         </w:tc>
@@ -2581,18 +2620,18 @@
               <w:jc w:val="right"/>
               <w:cnfStyle w:val="000000100000" w:firstRow="0" w:lastRow="0" w:firstColumn="0" w:lastColumn="0" w:oddVBand="0" w:evenVBand="0" w:oddHBand="1" w:evenHBand="0" w:firstRowFirstColumn="0" w:firstRowLastColumn="0" w:lastRowFirstColumn="0" w:lastRowLastColumn="0"/>
               <w:rPr>
+                <w:rFonts w:ascii="DengXian" w:eastAsia="DengXian" w:hAnsi="DengXian"/>
+                <w:color w:val="000000"/>
+                <w:sz w:val="21"/>
+              </w:rPr>
+            </w:pPr>
+            <w:r>
+              <w:rPr>
                 <w:rFonts w:ascii="DengXian" w:eastAsia="DengXian" w:hAnsi="DengXian" w:hint="eastAsia"/>
                 <w:color w:val="000000"/>
                 <w:sz w:val="21"/>
               </w:rPr>
-            </w:pPr>
-            <w:r>
-              <w:rPr>
-                <w:rFonts w:ascii="DengXian" w:eastAsia="DengXian" w:hAnsi="DengXian" w:hint="eastAsia"/>
-                <w:color w:val="000000"/>
-                <w:sz w:val="21"/>
-              </w:rPr>
-              <w:t>0.76</w:t>
+              <w:t>0.68</w:t>
             </w:r>
           </w:p>
         </w:tc>
@@ -2607,52 +2646,26 @@
               <w:jc w:val="right"/>
               <w:cnfStyle w:val="000000100000" w:firstRow="0" w:lastRow="0" w:firstColumn="0" w:lastColumn="0" w:oddVBand="0" w:evenVBand="0" w:oddHBand="1" w:evenHBand="0" w:firstRowFirstColumn="0" w:firstRowLastColumn="0" w:lastRowFirstColumn="0" w:lastRowLastColumn="0"/>
               <w:rPr>
-                <w:rFonts w:ascii="DengXian" w:eastAsia="DengXian" w:hAnsi="DengXian" w:hint="eastAsia"/>
-                <w:color w:val="000000"/>
-                <w:sz w:val="21"/>
-              </w:rPr>
-            </w:pPr>
-            <w:r>
-              <w:rPr>
-                <w:rFonts w:ascii="DengXian" w:eastAsia="DengXian" w:hAnsi="DengXian" w:hint="eastAsia"/>
-                <w:color w:val="000000"/>
-                <w:sz w:val="21"/>
-              </w:rPr>
-              <w:t>0.68</w:t>
-            </w:r>
-          </w:p>
-        </w:tc>
-        <w:tc>
-          <w:tcPr>
-            <w:tcW w:w="1279" w:type="dxa"/>
-            <w:noWrap/>
-            <w:hideMark/>
-          </w:tcPr>
-          <w:p>
-            <w:pPr>
-              <w:jc w:val="right"/>
-              <w:cnfStyle w:val="000000100000" w:firstRow="0" w:lastRow="0" w:firstColumn="0" w:lastColumn="0" w:oddVBand="0" w:evenVBand="0" w:oddHBand="1" w:evenHBand="0" w:firstRowFirstColumn="0" w:firstRowLastColumn="0" w:lastRowFirstColumn="0" w:lastRowLastColumn="0"/>
+                <w:rFonts w:ascii="DengXian" w:eastAsia="DengXian" w:hAnsi="DengXian"/>
+                <w:strike/>
+                <w:color w:val="000000"/>
+                <w:sz w:val="21"/>
+              </w:rPr>
+            </w:pPr>
+            <w:r>
               <w:rPr>
                 <w:rFonts w:ascii="DengXian" w:eastAsia="DengXian" w:hAnsi="DengXian" w:hint="eastAsia"/>
                 <w:strike/>
                 <w:color w:val="000000"/>
                 <w:sz w:val="21"/>
               </w:rPr>
-            </w:pPr>
-            <w:r>
-              <w:rPr>
-                <w:rFonts w:ascii="DengXian" w:eastAsia="DengXian" w:hAnsi="DengXian" w:hint="eastAsia"/>
-                <w:strike/>
-                <w:color w:val="000000"/>
-                <w:sz w:val="21"/>
-              </w:rPr>
               <w:t>0.68</w:t>
             </w:r>
           </w:p>
         </w:tc>
         <w:tc>
           <w:tcPr>
-            <w:tcW w:w="1279" w:type="dxa"/>
+            <w:tcW w:w="761" w:type="dxa"/>
           </w:tcPr>
           <w:p>
             <w:pPr>
@@ -2691,11 +2704,38 @@
             <w:pPr>
               <w:jc w:val="right"/>
               <w:rPr>
+                <w:rFonts w:ascii="DengXian" w:eastAsia="DengXian" w:hAnsi="DengXian" w:cs="Times New Roman"/>
+                <w:color w:val="000000"/>
+                <w:sz w:val="16"/>
+                <w:szCs w:val="24"/>
+              </w:rPr>
+            </w:pPr>
+            <w:r>
+              <w:rPr>
                 <w:rFonts w:ascii="DengXian" w:eastAsia="DengXian" w:hAnsi="DengXian" w:cs="Times New Roman" w:hint="eastAsia"/>
                 <w:color w:val="000000"/>
                 <w:sz w:val="16"/>
                 <w:szCs w:val="24"/>
               </w:rPr>
+              <w:t>10</w:t>
+            </w:r>
+          </w:p>
+        </w:tc>
+        <w:tc>
+          <w:tcPr>
+            <w:tcW w:w="1215" w:type="dxa"/>
+            <w:noWrap/>
+            <w:hideMark/>
+          </w:tcPr>
+          <w:p>
+            <w:pPr>
+              <w:cnfStyle w:val="000000000000" w:firstRow="0" w:lastRow="0" w:firstColumn="0" w:lastColumn="0" w:oddVBand="0" w:evenVBand="0" w:oddHBand="0" w:evenHBand="0" w:firstRowFirstColumn="0" w:firstRowLastColumn="0" w:lastRowFirstColumn="0" w:lastRowLastColumn="0"/>
+              <w:rPr>
+                <w:rFonts w:ascii="DengXian" w:eastAsia="DengXian" w:hAnsi="DengXian" w:cs="Times New Roman"/>
+                <w:color w:val="000000"/>
+                <w:sz w:val="16"/>
+                <w:szCs w:val="24"/>
+              </w:rPr>
             </w:pPr>
             <w:r>
               <w:rPr>
@@ -2704,34 +2744,33 @@
                 <w:sz w:val="16"/>
                 <w:szCs w:val="24"/>
               </w:rPr>
-              <w:t>10</w:t>
-            </w:r>
-          </w:p>
-        </w:tc>
-        <w:tc>
-          <w:tcPr>
-            <w:tcW w:w="1215" w:type="dxa"/>
-            <w:noWrap/>
-            <w:hideMark/>
-          </w:tcPr>
-          <w:p>
-            <w:pPr>
+              <w:t>horror</w:t>
+            </w:r>
+          </w:p>
+        </w:tc>
+        <w:tc>
+          <w:tcPr>
+            <w:tcW w:w="1279" w:type="dxa"/>
+            <w:noWrap/>
+            <w:hideMark/>
+          </w:tcPr>
+          <w:p>
+            <w:pPr>
+              <w:jc w:val="right"/>
               <w:cnfStyle w:val="000000000000" w:firstRow="0" w:lastRow="0" w:firstColumn="0" w:lastColumn="0" w:oddVBand="0" w:evenVBand="0" w:oddHBand="0" w:evenHBand="0" w:firstRowFirstColumn="0" w:firstRowLastColumn="0" w:lastRowFirstColumn="0" w:lastRowLastColumn="0"/>
               <w:rPr>
-                <w:rFonts w:ascii="DengXian" w:eastAsia="DengXian" w:hAnsi="DengXian" w:cs="Times New Roman" w:hint="eastAsia"/>
-                <w:color w:val="000000"/>
-                <w:sz w:val="16"/>
-                <w:szCs w:val="24"/>
-              </w:rPr>
-            </w:pPr>
-            <w:r>
-              <w:rPr>
-                <w:rFonts w:ascii="DengXian" w:eastAsia="DengXian" w:hAnsi="DengXian" w:cs="Times New Roman" w:hint="eastAsia"/>
-                <w:color w:val="000000"/>
-                <w:sz w:val="16"/>
-                <w:szCs w:val="24"/>
-              </w:rPr>
-              <w:t>horror</w:t>
+                <w:rFonts w:ascii="DengXian" w:eastAsia="DengXian" w:hAnsi="DengXian"/>
+                <w:color w:val="000000"/>
+                <w:sz w:val="21"/>
+              </w:rPr>
+            </w:pPr>
+            <w:r>
+              <w:rPr>
+                <w:rFonts w:ascii="DengXian" w:eastAsia="DengXian" w:hAnsi="DengXian" w:hint="eastAsia"/>
+                <w:color w:val="000000"/>
+                <w:sz w:val="21"/>
+              </w:rPr>
+              <w:t>0.43</w:t>
             </w:r>
           </w:p>
         </w:tc>
@@ -2746,18 +2785,18 @@
               <w:jc w:val="right"/>
               <w:cnfStyle w:val="000000000000" w:firstRow="0" w:lastRow="0" w:firstColumn="0" w:lastColumn="0" w:oddVBand="0" w:evenVBand="0" w:oddHBand="0" w:evenHBand="0" w:firstRowFirstColumn="0" w:firstRowLastColumn="0" w:lastRowFirstColumn="0" w:lastRowLastColumn="0"/>
               <w:rPr>
+                <w:rFonts w:ascii="DengXian" w:eastAsia="DengXian" w:hAnsi="DengXian"/>
+                <w:color w:val="000000"/>
+                <w:sz w:val="21"/>
+              </w:rPr>
+            </w:pPr>
+            <w:r>
+              <w:rPr>
                 <w:rFonts w:ascii="DengXian" w:eastAsia="DengXian" w:hAnsi="DengXian" w:hint="eastAsia"/>
                 <w:color w:val="000000"/>
                 <w:sz w:val="21"/>
               </w:rPr>
-            </w:pPr>
-            <w:r>
-              <w:rPr>
-                <w:rFonts w:ascii="DengXian" w:eastAsia="DengXian" w:hAnsi="DengXian" w:hint="eastAsia"/>
-                <w:color w:val="000000"/>
-                <w:sz w:val="21"/>
-              </w:rPr>
-              <w:t>0.43</w:t>
+              <w:t>0.16</w:t>
             </w:r>
           </w:p>
         </w:tc>
@@ -2772,52 +2811,26 @@
               <w:jc w:val="right"/>
               <w:cnfStyle w:val="000000000000" w:firstRow="0" w:lastRow="0" w:firstColumn="0" w:lastColumn="0" w:oddVBand="0" w:evenVBand="0" w:oddHBand="0" w:evenHBand="0" w:firstRowFirstColumn="0" w:firstRowLastColumn="0" w:lastRowFirstColumn="0" w:lastRowLastColumn="0"/>
               <w:rPr>
-                <w:rFonts w:ascii="DengXian" w:eastAsia="DengXian" w:hAnsi="DengXian" w:hint="eastAsia"/>
-                <w:color w:val="000000"/>
-                <w:sz w:val="21"/>
-              </w:rPr>
-            </w:pPr>
-            <w:r>
-              <w:rPr>
-                <w:rFonts w:ascii="DengXian" w:eastAsia="DengXian" w:hAnsi="DengXian" w:hint="eastAsia"/>
-                <w:color w:val="000000"/>
-                <w:sz w:val="21"/>
-              </w:rPr>
-              <w:t>0.16</w:t>
-            </w:r>
-          </w:p>
-        </w:tc>
-        <w:tc>
-          <w:tcPr>
-            <w:tcW w:w="1279" w:type="dxa"/>
-            <w:noWrap/>
-            <w:hideMark/>
-          </w:tcPr>
-          <w:p>
-            <w:pPr>
-              <w:jc w:val="right"/>
-              <w:cnfStyle w:val="000000000000" w:firstRow="0" w:lastRow="0" w:firstColumn="0" w:lastColumn="0" w:oddVBand="0" w:evenVBand="0" w:oddHBand="0" w:evenHBand="0" w:firstRowFirstColumn="0" w:firstRowLastColumn="0" w:lastRowFirstColumn="0" w:lastRowLastColumn="0"/>
+                <w:rFonts w:ascii="DengXian" w:eastAsia="DengXian" w:hAnsi="DengXian"/>
+                <w:strike/>
+                <w:color w:val="000000"/>
+                <w:sz w:val="21"/>
+              </w:rPr>
+            </w:pPr>
+            <w:r>
               <w:rPr>
                 <w:rFonts w:ascii="DengXian" w:eastAsia="DengXian" w:hAnsi="DengXian" w:hint="eastAsia"/>
                 <w:strike/>
                 <w:color w:val="000000"/>
                 <w:sz w:val="21"/>
               </w:rPr>
-            </w:pPr>
-            <w:r>
-              <w:rPr>
-                <w:rFonts w:ascii="DengXian" w:eastAsia="DengXian" w:hAnsi="DengXian" w:hint="eastAsia"/>
-                <w:strike/>
-                <w:color w:val="000000"/>
-                <w:sz w:val="21"/>
-              </w:rPr>
               <w:t>0.25</w:t>
             </w:r>
           </w:p>
         </w:tc>
         <w:tc>
           <w:tcPr>
-            <w:tcW w:w="1279" w:type="dxa"/>
+            <w:tcW w:w="761" w:type="dxa"/>
           </w:tcPr>
           <w:p>
             <w:pPr>
@@ -2857,11 +2870,38 @@
             <w:pPr>
               <w:jc w:val="right"/>
               <w:rPr>
+                <w:rFonts w:ascii="DengXian" w:eastAsia="DengXian" w:hAnsi="DengXian" w:cs="Times New Roman"/>
+                <w:color w:val="000000"/>
+                <w:sz w:val="16"/>
+                <w:szCs w:val="24"/>
+              </w:rPr>
+            </w:pPr>
+            <w:r>
+              <w:rPr>
                 <w:rFonts w:ascii="DengXian" w:eastAsia="DengXian" w:hAnsi="DengXian" w:cs="Times New Roman" w:hint="eastAsia"/>
                 <w:color w:val="000000"/>
                 <w:sz w:val="16"/>
                 <w:szCs w:val="24"/>
               </w:rPr>
+              <w:t>11</w:t>
+            </w:r>
+          </w:p>
+        </w:tc>
+        <w:tc>
+          <w:tcPr>
+            <w:tcW w:w="1215" w:type="dxa"/>
+            <w:noWrap/>
+            <w:hideMark/>
+          </w:tcPr>
+          <w:p>
+            <w:pPr>
+              <w:cnfStyle w:val="000000100000" w:firstRow="0" w:lastRow="0" w:firstColumn="0" w:lastColumn="0" w:oddVBand="0" w:evenVBand="0" w:oddHBand="1" w:evenHBand="0" w:firstRowFirstColumn="0" w:firstRowLastColumn="0" w:lastRowFirstColumn="0" w:lastRowLastColumn="0"/>
+              <w:rPr>
+                <w:rFonts w:ascii="DengXian" w:eastAsia="DengXian" w:hAnsi="DengXian" w:cs="Times New Roman"/>
+                <w:color w:val="000000"/>
+                <w:sz w:val="16"/>
+                <w:szCs w:val="24"/>
+              </w:rPr>
             </w:pPr>
             <w:r>
               <w:rPr>
@@ -2870,34 +2910,33 @@
                 <w:sz w:val="16"/>
                 <w:szCs w:val="24"/>
               </w:rPr>
-              <w:t>11</w:t>
-            </w:r>
-          </w:p>
-        </w:tc>
-        <w:tc>
-          <w:tcPr>
-            <w:tcW w:w="1215" w:type="dxa"/>
-            <w:noWrap/>
-            <w:hideMark/>
-          </w:tcPr>
-          <w:p>
-            <w:pPr>
+              <w:t>musical</w:t>
+            </w:r>
+          </w:p>
+        </w:tc>
+        <w:tc>
+          <w:tcPr>
+            <w:tcW w:w="1279" w:type="dxa"/>
+            <w:noWrap/>
+            <w:hideMark/>
+          </w:tcPr>
+          <w:p>
+            <w:pPr>
+              <w:jc w:val="right"/>
               <w:cnfStyle w:val="000000100000" w:firstRow="0" w:lastRow="0" w:firstColumn="0" w:lastColumn="0" w:oddVBand="0" w:evenVBand="0" w:oddHBand="1" w:evenHBand="0" w:firstRowFirstColumn="0" w:firstRowLastColumn="0" w:lastRowFirstColumn="0" w:lastRowLastColumn="0"/>
               <w:rPr>
-                <w:rFonts w:ascii="DengXian" w:eastAsia="DengXian" w:hAnsi="DengXian" w:cs="Times New Roman" w:hint="eastAsia"/>
-                <w:color w:val="000000"/>
-                <w:sz w:val="16"/>
-                <w:szCs w:val="24"/>
-              </w:rPr>
-            </w:pPr>
-            <w:r>
-              <w:rPr>
-                <w:rFonts w:ascii="DengXian" w:eastAsia="DengXian" w:hAnsi="DengXian" w:cs="Times New Roman" w:hint="eastAsia"/>
-                <w:color w:val="000000"/>
-                <w:sz w:val="16"/>
-                <w:szCs w:val="24"/>
-              </w:rPr>
-              <w:t>musical</w:t>
+                <w:rFonts w:ascii="DengXian" w:eastAsia="DengXian" w:hAnsi="DengXian"/>
+                <w:color w:val="000000"/>
+                <w:sz w:val="21"/>
+              </w:rPr>
+            </w:pPr>
+            <w:r>
+              <w:rPr>
+                <w:rFonts w:ascii="DengXian" w:eastAsia="DengXian" w:hAnsi="DengXian" w:hint="eastAsia"/>
+                <w:color w:val="000000"/>
+                <w:sz w:val="21"/>
+              </w:rPr>
+              <w:t>-1.00</w:t>
             </w:r>
           </w:p>
         </w:tc>
@@ -2912,17 +2951,17 @@
               <w:jc w:val="right"/>
               <w:cnfStyle w:val="000000100000" w:firstRow="0" w:lastRow="0" w:firstColumn="0" w:lastColumn="0" w:oddVBand="0" w:evenVBand="0" w:oddHBand="1" w:evenHBand="0" w:firstRowFirstColumn="0" w:firstRowLastColumn="0" w:lastRowFirstColumn="0" w:lastRowLastColumn="0"/>
               <w:rPr>
+                <w:rFonts w:ascii="DengXian" w:eastAsia="DengXian" w:hAnsi="DengXian"/>
+                <w:color w:val="000000"/>
+                <w:sz w:val="21"/>
+              </w:rPr>
+            </w:pPr>
+            <w:r>
+              <w:rPr>
                 <w:rFonts w:ascii="DengXian" w:eastAsia="DengXian" w:hAnsi="DengXian" w:hint="eastAsia"/>
                 <w:color w:val="000000"/>
                 <w:sz w:val="21"/>
               </w:rPr>
-            </w:pPr>
-            <w:r>
-              <w:rPr>
-                <w:rFonts w:ascii="DengXian" w:eastAsia="DengXian" w:hAnsi="DengXian" w:hint="eastAsia"/>
-                <w:color w:val="000000"/>
-                <w:sz w:val="21"/>
-              </w:rPr>
               <w:t>-1.00</w:t>
             </w:r>
           </w:p>
@@ -2938,52 +2977,26 @@
               <w:jc w:val="right"/>
               <w:cnfStyle w:val="000000100000" w:firstRow="0" w:lastRow="0" w:firstColumn="0" w:lastColumn="0" w:oddVBand="0" w:evenVBand="0" w:oddHBand="1" w:evenHBand="0" w:firstRowFirstColumn="0" w:firstRowLastColumn="0" w:lastRowFirstColumn="0" w:lastRowLastColumn="0"/>
               <w:rPr>
-                <w:rFonts w:ascii="DengXian" w:eastAsia="DengXian" w:hAnsi="DengXian" w:hint="eastAsia"/>
-                <w:color w:val="000000"/>
-                <w:sz w:val="21"/>
-              </w:rPr>
-            </w:pPr>
-            <w:r>
-              <w:rPr>
-                <w:rFonts w:ascii="DengXian" w:eastAsia="DengXian" w:hAnsi="DengXian" w:hint="eastAsia"/>
-                <w:color w:val="000000"/>
-                <w:sz w:val="21"/>
-              </w:rPr>
-              <w:t>-1.00</w:t>
-            </w:r>
-          </w:p>
-        </w:tc>
-        <w:tc>
-          <w:tcPr>
-            <w:tcW w:w="1279" w:type="dxa"/>
-            <w:noWrap/>
-            <w:hideMark/>
-          </w:tcPr>
-          <w:p>
-            <w:pPr>
-              <w:jc w:val="right"/>
-              <w:cnfStyle w:val="000000100000" w:firstRow="0" w:lastRow="0" w:firstColumn="0" w:lastColumn="0" w:oddVBand="0" w:evenVBand="0" w:oddHBand="1" w:evenHBand="0" w:firstRowFirstColumn="0" w:firstRowLastColumn="0" w:lastRowFirstColumn="0" w:lastRowLastColumn="0"/>
+                <w:rFonts w:ascii="DengXian" w:eastAsia="DengXian" w:hAnsi="DengXian"/>
+                <w:strike/>
+                <w:color w:val="000000"/>
+                <w:sz w:val="21"/>
+              </w:rPr>
+            </w:pPr>
+            <w:r>
               <w:rPr>
                 <w:rFonts w:ascii="DengXian" w:eastAsia="DengXian" w:hAnsi="DengXian" w:hint="eastAsia"/>
                 <w:strike/>
                 <w:color w:val="000000"/>
                 <w:sz w:val="21"/>
               </w:rPr>
-            </w:pPr>
-            <w:r>
-              <w:rPr>
-                <w:rFonts w:ascii="DengXian" w:eastAsia="DengXian" w:hAnsi="DengXian" w:hint="eastAsia"/>
-                <w:strike/>
-                <w:color w:val="000000"/>
-                <w:sz w:val="21"/>
-              </w:rPr>
               <w:t>-1.00</w:t>
             </w:r>
           </w:p>
         </w:tc>
         <w:tc>
           <w:tcPr>
-            <w:tcW w:w="1279" w:type="dxa"/>
+            <w:tcW w:w="761" w:type="dxa"/>
           </w:tcPr>
           <w:p>
             <w:pPr>
@@ -3022,11 +3035,38 @@
             <w:pPr>
               <w:jc w:val="right"/>
               <w:rPr>
+                <w:rFonts w:ascii="DengXian" w:eastAsia="DengXian" w:hAnsi="DengXian" w:cs="Times New Roman"/>
+                <w:color w:val="000000"/>
+                <w:sz w:val="16"/>
+                <w:szCs w:val="24"/>
+              </w:rPr>
+            </w:pPr>
+            <w:r>
+              <w:rPr>
                 <w:rFonts w:ascii="DengXian" w:eastAsia="DengXian" w:hAnsi="DengXian" w:cs="Times New Roman" w:hint="eastAsia"/>
                 <w:color w:val="000000"/>
                 <w:sz w:val="16"/>
                 <w:szCs w:val="24"/>
               </w:rPr>
+              <w:t>12</w:t>
+            </w:r>
+          </w:p>
+        </w:tc>
+        <w:tc>
+          <w:tcPr>
+            <w:tcW w:w="1215" w:type="dxa"/>
+            <w:noWrap/>
+            <w:hideMark/>
+          </w:tcPr>
+          <w:p>
+            <w:pPr>
+              <w:cnfStyle w:val="000000000000" w:firstRow="0" w:lastRow="0" w:firstColumn="0" w:lastColumn="0" w:oddVBand="0" w:evenVBand="0" w:oddHBand="0" w:evenHBand="0" w:firstRowFirstColumn="0" w:firstRowLastColumn="0" w:lastRowFirstColumn="0" w:lastRowLastColumn="0"/>
+              <w:rPr>
+                <w:rFonts w:ascii="DengXian" w:eastAsia="DengXian" w:hAnsi="DengXian" w:cs="Times New Roman"/>
+                <w:color w:val="000000"/>
+                <w:sz w:val="16"/>
+                <w:szCs w:val="24"/>
+              </w:rPr>
             </w:pPr>
             <w:r>
               <w:rPr>
@@ -3035,34 +3075,33 @@
                 <w:sz w:val="16"/>
                 <w:szCs w:val="24"/>
               </w:rPr>
-              <w:t>12</w:t>
-            </w:r>
-          </w:p>
-        </w:tc>
-        <w:tc>
-          <w:tcPr>
-            <w:tcW w:w="1215" w:type="dxa"/>
-            <w:noWrap/>
-            <w:hideMark/>
-          </w:tcPr>
-          <w:p>
-            <w:pPr>
+              <w:t>mystery</w:t>
+            </w:r>
+          </w:p>
+        </w:tc>
+        <w:tc>
+          <w:tcPr>
+            <w:tcW w:w="1279" w:type="dxa"/>
+            <w:noWrap/>
+            <w:hideMark/>
+          </w:tcPr>
+          <w:p>
+            <w:pPr>
+              <w:jc w:val="right"/>
               <w:cnfStyle w:val="000000000000" w:firstRow="0" w:lastRow="0" w:firstColumn="0" w:lastColumn="0" w:oddVBand="0" w:evenVBand="0" w:oddHBand="0" w:evenHBand="0" w:firstRowFirstColumn="0" w:firstRowLastColumn="0" w:lastRowFirstColumn="0" w:lastRowLastColumn="0"/>
               <w:rPr>
-                <w:rFonts w:ascii="DengXian" w:eastAsia="DengXian" w:hAnsi="DengXian" w:cs="Times New Roman" w:hint="eastAsia"/>
-                <w:color w:val="000000"/>
-                <w:sz w:val="16"/>
-                <w:szCs w:val="24"/>
-              </w:rPr>
-            </w:pPr>
-            <w:r>
-              <w:rPr>
-                <w:rFonts w:ascii="DengXian" w:eastAsia="DengXian" w:hAnsi="DengXian" w:cs="Times New Roman" w:hint="eastAsia"/>
-                <w:color w:val="000000"/>
-                <w:sz w:val="16"/>
-                <w:szCs w:val="24"/>
-              </w:rPr>
-              <w:t>mystery</w:t>
+                <w:rFonts w:ascii="DengXian" w:eastAsia="DengXian" w:hAnsi="DengXian"/>
+                <w:color w:val="000000"/>
+                <w:sz w:val="21"/>
+              </w:rPr>
+            </w:pPr>
+            <w:r>
+              <w:rPr>
+                <w:rFonts w:ascii="DengXian" w:eastAsia="DengXian" w:hAnsi="DengXian" w:hint="eastAsia"/>
+                <w:color w:val="000000"/>
+                <w:sz w:val="21"/>
+              </w:rPr>
+              <w:t>0.06</w:t>
             </w:r>
           </w:p>
         </w:tc>
@@ -3077,18 +3116,18 @@
               <w:jc w:val="right"/>
               <w:cnfStyle w:val="000000000000" w:firstRow="0" w:lastRow="0" w:firstColumn="0" w:lastColumn="0" w:oddVBand="0" w:evenVBand="0" w:oddHBand="0" w:evenHBand="0" w:firstRowFirstColumn="0" w:firstRowLastColumn="0" w:lastRowFirstColumn="0" w:lastRowLastColumn="0"/>
               <w:rPr>
+                <w:rFonts w:ascii="DengXian" w:eastAsia="DengXian" w:hAnsi="DengXian"/>
+                <w:color w:val="000000"/>
+                <w:sz w:val="21"/>
+              </w:rPr>
+            </w:pPr>
+            <w:r>
+              <w:rPr>
                 <w:rFonts w:ascii="DengXian" w:eastAsia="DengXian" w:hAnsi="DengXian" w:hint="eastAsia"/>
                 <w:color w:val="000000"/>
                 <w:sz w:val="21"/>
               </w:rPr>
-            </w:pPr>
-            <w:r>
-              <w:rPr>
-                <w:rFonts w:ascii="DengXian" w:eastAsia="DengXian" w:hAnsi="DengXian" w:hint="eastAsia"/>
-                <w:color w:val="000000"/>
-                <w:sz w:val="21"/>
-              </w:rPr>
-              <w:t>0.06</w:t>
+              <w:t>0.95</w:t>
             </w:r>
           </w:p>
         </w:tc>
@@ -3103,52 +3142,26 @@
               <w:jc w:val="right"/>
               <w:cnfStyle w:val="000000000000" w:firstRow="0" w:lastRow="0" w:firstColumn="0" w:lastColumn="0" w:oddVBand="0" w:evenVBand="0" w:oddHBand="0" w:evenHBand="0" w:firstRowFirstColumn="0" w:firstRowLastColumn="0" w:lastRowFirstColumn="0" w:lastRowLastColumn="0"/>
               <w:rPr>
-                <w:rFonts w:ascii="DengXian" w:eastAsia="DengXian" w:hAnsi="DengXian" w:hint="eastAsia"/>
-                <w:color w:val="000000"/>
-                <w:sz w:val="21"/>
-              </w:rPr>
-            </w:pPr>
-            <w:r>
-              <w:rPr>
-                <w:rFonts w:ascii="DengXian" w:eastAsia="DengXian" w:hAnsi="DengXian" w:hint="eastAsia"/>
-                <w:color w:val="000000"/>
-                <w:sz w:val="21"/>
-              </w:rPr>
-              <w:t>0.95</w:t>
-            </w:r>
-          </w:p>
-        </w:tc>
-        <w:tc>
-          <w:tcPr>
-            <w:tcW w:w="1279" w:type="dxa"/>
-            <w:noWrap/>
-            <w:hideMark/>
-          </w:tcPr>
-          <w:p>
-            <w:pPr>
-              <w:jc w:val="right"/>
-              <w:cnfStyle w:val="000000000000" w:firstRow="0" w:lastRow="0" w:firstColumn="0" w:lastColumn="0" w:oddVBand="0" w:evenVBand="0" w:oddHBand="0" w:evenHBand="0" w:firstRowFirstColumn="0" w:firstRowLastColumn="0" w:lastRowFirstColumn="0" w:lastRowLastColumn="0"/>
+                <w:rFonts w:ascii="DengXian" w:eastAsia="DengXian" w:hAnsi="DengXian"/>
+                <w:strike/>
+                <w:color w:val="000000"/>
+                <w:sz w:val="21"/>
+              </w:rPr>
+            </w:pPr>
+            <w:r>
               <w:rPr>
                 <w:rFonts w:ascii="DengXian" w:eastAsia="DengXian" w:hAnsi="DengXian" w:hint="eastAsia"/>
                 <w:strike/>
                 <w:color w:val="000000"/>
                 <w:sz w:val="21"/>
               </w:rPr>
-            </w:pPr>
-            <w:r>
-              <w:rPr>
-                <w:rFonts w:ascii="DengXian" w:eastAsia="DengXian" w:hAnsi="DengXian" w:hint="eastAsia"/>
-                <w:strike/>
-                <w:color w:val="000000"/>
-                <w:sz w:val="21"/>
-              </w:rPr>
               <w:t>-0.10</w:t>
             </w:r>
           </w:p>
         </w:tc>
         <w:tc>
           <w:tcPr>
-            <w:tcW w:w="1279" w:type="dxa"/>
+            <w:tcW w:w="761" w:type="dxa"/>
           </w:tcPr>
           <w:p>
             <w:pPr>
@@ -3188,11 +3201,38 @@
             <w:pPr>
               <w:jc w:val="right"/>
               <w:rPr>
+                <w:rFonts w:ascii="DengXian" w:eastAsia="DengXian" w:hAnsi="DengXian" w:cs="Times New Roman"/>
+                <w:color w:val="000000"/>
+                <w:sz w:val="16"/>
+                <w:szCs w:val="24"/>
+              </w:rPr>
+            </w:pPr>
+            <w:r>
+              <w:rPr>
                 <w:rFonts w:ascii="DengXian" w:eastAsia="DengXian" w:hAnsi="DengXian" w:cs="Times New Roman" w:hint="eastAsia"/>
                 <w:color w:val="000000"/>
                 <w:sz w:val="16"/>
                 <w:szCs w:val="24"/>
               </w:rPr>
+              <w:t>13</w:t>
+            </w:r>
+          </w:p>
+        </w:tc>
+        <w:tc>
+          <w:tcPr>
+            <w:tcW w:w="1215" w:type="dxa"/>
+            <w:noWrap/>
+            <w:hideMark/>
+          </w:tcPr>
+          <w:p>
+            <w:pPr>
+              <w:cnfStyle w:val="000000100000" w:firstRow="0" w:lastRow="0" w:firstColumn="0" w:lastColumn="0" w:oddVBand="0" w:evenVBand="0" w:oddHBand="1" w:evenHBand="0" w:firstRowFirstColumn="0" w:firstRowLastColumn="0" w:lastRowFirstColumn="0" w:lastRowLastColumn="0"/>
+              <w:rPr>
+                <w:rFonts w:ascii="DengXian" w:eastAsia="DengXian" w:hAnsi="DengXian" w:cs="Times New Roman"/>
+                <w:color w:val="000000"/>
+                <w:sz w:val="16"/>
+                <w:szCs w:val="24"/>
+              </w:rPr>
             </w:pPr>
             <w:r>
               <w:rPr>
@@ -3201,34 +3241,33 @@
                 <w:sz w:val="16"/>
                 <w:szCs w:val="24"/>
               </w:rPr>
-              <w:t>13</w:t>
-            </w:r>
-          </w:p>
-        </w:tc>
-        <w:tc>
-          <w:tcPr>
-            <w:tcW w:w="1215" w:type="dxa"/>
-            <w:noWrap/>
-            <w:hideMark/>
-          </w:tcPr>
-          <w:p>
-            <w:pPr>
+              <w:t>romance</w:t>
+            </w:r>
+          </w:p>
+        </w:tc>
+        <w:tc>
+          <w:tcPr>
+            <w:tcW w:w="1279" w:type="dxa"/>
+            <w:noWrap/>
+            <w:hideMark/>
+          </w:tcPr>
+          <w:p>
+            <w:pPr>
+              <w:jc w:val="right"/>
               <w:cnfStyle w:val="000000100000" w:firstRow="0" w:lastRow="0" w:firstColumn="0" w:lastColumn="0" w:oddVBand="0" w:evenVBand="0" w:oddHBand="1" w:evenHBand="0" w:firstRowFirstColumn="0" w:firstRowLastColumn="0" w:lastRowFirstColumn="0" w:lastRowLastColumn="0"/>
               <w:rPr>
-                <w:rFonts w:ascii="DengXian" w:eastAsia="DengXian" w:hAnsi="DengXian" w:cs="Times New Roman" w:hint="eastAsia"/>
-                <w:color w:val="000000"/>
-                <w:sz w:val="16"/>
-                <w:szCs w:val="24"/>
-              </w:rPr>
-            </w:pPr>
-            <w:r>
-              <w:rPr>
-                <w:rFonts w:ascii="DengXian" w:eastAsia="DengXian" w:hAnsi="DengXian" w:cs="Times New Roman" w:hint="eastAsia"/>
-                <w:color w:val="000000"/>
-                <w:sz w:val="16"/>
-                <w:szCs w:val="24"/>
-              </w:rPr>
-              <w:t>romance</w:t>
+                <w:rFonts w:ascii="DengXian" w:eastAsia="DengXian" w:hAnsi="DengXian"/>
+                <w:color w:val="000000"/>
+                <w:sz w:val="21"/>
+              </w:rPr>
+            </w:pPr>
+            <w:r>
+              <w:rPr>
+                <w:rFonts w:ascii="DengXian" w:eastAsia="DengXian" w:hAnsi="DengXian" w:hint="eastAsia"/>
+                <w:color w:val="000000"/>
+                <w:sz w:val="21"/>
+              </w:rPr>
+              <w:t>-0.21</w:t>
             </w:r>
           </w:p>
         </w:tc>
@@ -3243,18 +3282,18 @@
               <w:jc w:val="right"/>
               <w:cnfStyle w:val="000000100000" w:firstRow="0" w:lastRow="0" w:firstColumn="0" w:lastColumn="0" w:oddVBand="0" w:evenVBand="0" w:oddHBand="1" w:evenHBand="0" w:firstRowFirstColumn="0" w:firstRowLastColumn="0" w:lastRowFirstColumn="0" w:lastRowLastColumn="0"/>
               <w:rPr>
+                <w:rFonts w:ascii="DengXian" w:eastAsia="DengXian" w:hAnsi="DengXian"/>
+                <w:color w:val="000000"/>
+                <w:sz w:val="21"/>
+              </w:rPr>
+            </w:pPr>
+            <w:r>
+              <w:rPr>
                 <w:rFonts w:ascii="DengXian" w:eastAsia="DengXian" w:hAnsi="DengXian" w:hint="eastAsia"/>
                 <w:color w:val="000000"/>
                 <w:sz w:val="21"/>
               </w:rPr>
-            </w:pPr>
-            <w:r>
-              <w:rPr>
-                <w:rFonts w:ascii="DengXian" w:eastAsia="DengXian" w:hAnsi="DengXian" w:hint="eastAsia"/>
-                <w:color w:val="000000"/>
-                <w:sz w:val="21"/>
-              </w:rPr>
-              <w:t>-0.21</w:t>
+              <w:t>0.67</w:t>
             </w:r>
           </w:p>
         </w:tc>
@@ -3269,52 +3308,26 @@
               <w:jc w:val="right"/>
               <w:cnfStyle w:val="000000100000" w:firstRow="0" w:lastRow="0" w:firstColumn="0" w:lastColumn="0" w:oddVBand="0" w:evenVBand="0" w:oddHBand="1" w:evenHBand="0" w:firstRowFirstColumn="0" w:firstRowLastColumn="0" w:lastRowFirstColumn="0" w:lastRowLastColumn="0"/>
               <w:rPr>
-                <w:rFonts w:ascii="DengXian" w:eastAsia="DengXian" w:hAnsi="DengXian" w:hint="eastAsia"/>
-                <w:color w:val="000000"/>
-                <w:sz w:val="21"/>
-              </w:rPr>
-            </w:pPr>
-            <w:r>
-              <w:rPr>
-                <w:rFonts w:ascii="DengXian" w:eastAsia="DengXian" w:hAnsi="DengXian" w:hint="eastAsia"/>
-                <w:color w:val="000000"/>
-                <w:sz w:val="21"/>
-              </w:rPr>
-              <w:t>0.67</w:t>
-            </w:r>
-          </w:p>
-        </w:tc>
-        <w:tc>
-          <w:tcPr>
-            <w:tcW w:w="1279" w:type="dxa"/>
-            <w:noWrap/>
-            <w:hideMark/>
-          </w:tcPr>
-          <w:p>
-            <w:pPr>
-              <w:jc w:val="right"/>
-              <w:cnfStyle w:val="000000100000" w:firstRow="0" w:lastRow="0" w:firstColumn="0" w:lastColumn="0" w:oddVBand="0" w:evenVBand="0" w:oddHBand="1" w:evenHBand="0" w:firstRowFirstColumn="0" w:firstRowLastColumn="0" w:lastRowFirstColumn="0" w:lastRowLastColumn="0"/>
+                <w:rFonts w:ascii="DengXian" w:eastAsia="DengXian" w:hAnsi="DengXian"/>
+                <w:strike/>
+                <w:color w:val="000000"/>
+                <w:sz w:val="21"/>
+              </w:rPr>
+            </w:pPr>
+            <w:r>
               <w:rPr>
                 <w:rFonts w:ascii="DengXian" w:eastAsia="DengXian" w:hAnsi="DengXian" w:hint="eastAsia"/>
                 <w:strike/>
                 <w:color w:val="000000"/>
                 <w:sz w:val="21"/>
               </w:rPr>
-            </w:pPr>
-            <w:r>
-              <w:rPr>
-                <w:rFonts w:ascii="DengXian" w:eastAsia="DengXian" w:hAnsi="DengXian" w:hint="eastAsia"/>
-                <w:strike/>
-                <w:color w:val="000000"/>
-                <w:sz w:val="21"/>
-              </w:rPr>
               <w:t>-0.15</w:t>
             </w:r>
           </w:p>
         </w:tc>
         <w:tc>
           <w:tcPr>
-            <w:tcW w:w="1279" w:type="dxa"/>
+            <w:tcW w:w="761" w:type="dxa"/>
           </w:tcPr>
           <w:p>
             <w:pPr>
@@ -3353,11 +3366,38 @@
             <w:pPr>
               <w:jc w:val="right"/>
               <w:rPr>
+                <w:rFonts w:ascii="DengXian" w:eastAsia="DengXian" w:hAnsi="DengXian" w:cs="Times New Roman"/>
+                <w:color w:val="000000"/>
+                <w:sz w:val="16"/>
+                <w:szCs w:val="24"/>
+              </w:rPr>
+            </w:pPr>
+            <w:r>
+              <w:rPr>
                 <w:rFonts w:ascii="DengXian" w:eastAsia="DengXian" w:hAnsi="DengXian" w:cs="Times New Roman" w:hint="eastAsia"/>
                 <w:color w:val="000000"/>
                 <w:sz w:val="16"/>
                 <w:szCs w:val="24"/>
               </w:rPr>
+              <w:t>14</w:t>
+            </w:r>
+          </w:p>
+        </w:tc>
+        <w:tc>
+          <w:tcPr>
+            <w:tcW w:w="1215" w:type="dxa"/>
+            <w:noWrap/>
+            <w:hideMark/>
+          </w:tcPr>
+          <w:p>
+            <w:pPr>
+              <w:cnfStyle w:val="000000000000" w:firstRow="0" w:lastRow="0" w:firstColumn="0" w:lastColumn="0" w:oddVBand="0" w:evenVBand="0" w:oddHBand="0" w:evenHBand="0" w:firstRowFirstColumn="0" w:firstRowLastColumn="0" w:lastRowFirstColumn="0" w:lastRowLastColumn="0"/>
+              <w:rPr>
+                <w:rFonts w:ascii="DengXian" w:eastAsia="DengXian" w:hAnsi="DengXian" w:cs="Times New Roman"/>
+                <w:color w:val="000000"/>
+                <w:sz w:val="16"/>
+                <w:szCs w:val="24"/>
+              </w:rPr>
             </w:pPr>
             <w:r>
               <w:rPr>
@@ -3366,34 +3406,33 @@
                 <w:sz w:val="16"/>
                 <w:szCs w:val="24"/>
               </w:rPr>
-              <w:t>14</w:t>
-            </w:r>
-          </w:p>
-        </w:tc>
-        <w:tc>
-          <w:tcPr>
-            <w:tcW w:w="1215" w:type="dxa"/>
-            <w:noWrap/>
-            <w:hideMark/>
-          </w:tcPr>
-          <w:p>
-            <w:pPr>
+              <w:t>sci-fi</w:t>
+            </w:r>
+          </w:p>
+        </w:tc>
+        <w:tc>
+          <w:tcPr>
+            <w:tcW w:w="1279" w:type="dxa"/>
+            <w:noWrap/>
+            <w:hideMark/>
+          </w:tcPr>
+          <w:p>
+            <w:pPr>
+              <w:jc w:val="right"/>
               <w:cnfStyle w:val="000000000000" w:firstRow="0" w:lastRow="0" w:firstColumn="0" w:lastColumn="0" w:oddVBand="0" w:evenVBand="0" w:oddHBand="0" w:evenHBand="0" w:firstRowFirstColumn="0" w:firstRowLastColumn="0" w:lastRowFirstColumn="0" w:lastRowLastColumn="0"/>
               <w:rPr>
-                <w:rFonts w:ascii="DengXian" w:eastAsia="DengXian" w:hAnsi="DengXian" w:cs="Times New Roman" w:hint="eastAsia"/>
-                <w:color w:val="000000"/>
-                <w:sz w:val="16"/>
-                <w:szCs w:val="24"/>
-              </w:rPr>
-            </w:pPr>
-            <w:r>
-              <w:rPr>
-                <w:rFonts w:ascii="DengXian" w:eastAsia="DengXian" w:hAnsi="DengXian" w:cs="Times New Roman" w:hint="eastAsia"/>
-                <w:color w:val="000000"/>
-                <w:sz w:val="16"/>
-                <w:szCs w:val="24"/>
-              </w:rPr>
-              <w:t>sci-fi</w:t>
+                <w:rFonts w:ascii="DengXian" w:eastAsia="DengXian" w:hAnsi="DengXian"/>
+                <w:color w:val="000000"/>
+                <w:sz w:val="21"/>
+              </w:rPr>
+            </w:pPr>
+            <w:r>
+              <w:rPr>
+                <w:rFonts w:ascii="DengXian" w:eastAsia="DengXian" w:hAnsi="DengXian" w:hint="eastAsia"/>
+                <w:color w:val="000000"/>
+                <w:sz w:val="21"/>
+              </w:rPr>
+              <w:t>0.52</w:t>
             </w:r>
           </w:p>
         </w:tc>
@@ -3408,18 +3447,18 @@
               <w:jc w:val="right"/>
               <w:cnfStyle w:val="000000000000" w:firstRow="0" w:lastRow="0" w:firstColumn="0" w:lastColumn="0" w:oddVBand="0" w:evenVBand="0" w:oddHBand="0" w:evenHBand="0" w:firstRowFirstColumn="0" w:firstRowLastColumn="0" w:lastRowFirstColumn="0" w:lastRowLastColumn="0"/>
               <w:rPr>
+                <w:rFonts w:ascii="DengXian" w:eastAsia="DengXian" w:hAnsi="DengXian"/>
+                <w:color w:val="000000"/>
+                <w:sz w:val="21"/>
+              </w:rPr>
+            </w:pPr>
+            <w:r>
+              <w:rPr>
                 <w:rFonts w:ascii="DengXian" w:eastAsia="DengXian" w:hAnsi="DengXian" w:hint="eastAsia"/>
                 <w:color w:val="000000"/>
                 <w:sz w:val="21"/>
               </w:rPr>
-            </w:pPr>
-            <w:r>
-              <w:rPr>
-                <w:rFonts w:ascii="DengXian" w:eastAsia="DengXian" w:hAnsi="DengXian" w:hint="eastAsia"/>
-                <w:color w:val="000000"/>
-                <w:sz w:val="21"/>
-              </w:rPr>
-              <w:t>0.52</w:t>
+              <w:t>0.11</w:t>
             </w:r>
           </w:p>
         </w:tc>
@@ -3434,52 +3473,26 @@
               <w:jc w:val="right"/>
               <w:cnfStyle w:val="000000000000" w:firstRow="0" w:lastRow="0" w:firstColumn="0" w:lastColumn="0" w:oddVBand="0" w:evenVBand="0" w:oddHBand="0" w:evenHBand="0" w:firstRowFirstColumn="0" w:firstRowLastColumn="0" w:lastRowFirstColumn="0" w:lastRowLastColumn="0"/>
               <w:rPr>
-                <w:rFonts w:ascii="DengXian" w:eastAsia="DengXian" w:hAnsi="DengXian" w:hint="eastAsia"/>
-                <w:color w:val="000000"/>
-                <w:sz w:val="21"/>
-              </w:rPr>
-            </w:pPr>
-            <w:r>
-              <w:rPr>
-                <w:rFonts w:ascii="DengXian" w:eastAsia="DengXian" w:hAnsi="DengXian" w:hint="eastAsia"/>
-                <w:color w:val="000000"/>
-                <w:sz w:val="21"/>
-              </w:rPr>
-              <w:t>0.11</w:t>
-            </w:r>
-          </w:p>
-        </w:tc>
-        <w:tc>
-          <w:tcPr>
-            <w:tcW w:w="1279" w:type="dxa"/>
-            <w:noWrap/>
-            <w:hideMark/>
-          </w:tcPr>
-          <w:p>
-            <w:pPr>
-              <w:jc w:val="right"/>
-              <w:cnfStyle w:val="000000000000" w:firstRow="0" w:lastRow="0" w:firstColumn="0" w:lastColumn="0" w:oddVBand="0" w:evenVBand="0" w:oddHBand="0" w:evenHBand="0" w:firstRowFirstColumn="0" w:firstRowLastColumn="0" w:lastRowFirstColumn="0" w:lastRowLastColumn="0"/>
+                <w:rFonts w:ascii="DengXian" w:eastAsia="DengXian" w:hAnsi="DengXian"/>
+                <w:strike/>
+                <w:color w:val="000000"/>
+                <w:sz w:val="21"/>
+              </w:rPr>
+            </w:pPr>
+            <w:r>
               <w:rPr>
                 <w:rFonts w:ascii="DengXian" w:eastAsia="DengXian" w:hAnsi="DengXian" w:hint="eastAsia"/>
                 <w:strike/>
                 <w:color w:val="000000"/>
                 <w:sz w:val="21"/>
               </w:rPr>
-            </w:pPr>
-            <w:r>
-              <w:rPr>
-                <w:rFonts w:ascii="DengXian" w:eastAsia="DengXian" w:hAnsi="DengXian" w:hint="eastAsia"/>
-                <w:strike/>
-                <w:color w:val="000000"/>
-                <w:sz w:val="21"/>
-              </w:rPr>
               <w:t>0.56</w:t>
             </w:r>
           </w:p>
         </w:tc>
         <w:tc>
           <w:tcPr>
-            <w:tcW w:w="1279" w:type="dxa"/>
+            <w:tcW w:w="761" w:type="dxa"/>
           </w:tcPr>
           <w:p>
             <w:pPr>
@@ -3519,11 +3532,38 @@
             <w:pPr>
               <w:jc w:val="right"/>
               <w:rPr>
+                <w:rFonts w:ascii="DengXian" w:eastAsia="DengXian" w:hAnsi="DengXian" w:cs="Times New Roman"/>
+                <w:color w:val="000000"/>
+                <w:sz w:val="16"/>
+                <w:szCs w:val="24"/>
+              </w:rPr>
+            </w:pPr>
+            <w:r>
+              <w:rPr>
                 <w:rFonts w:ascii="DengXian" w:eastAsia="DengXian" w:hAnsi="DengXian" w:cs="Times New Roman" w:hint="eastAsia"/>
                 <w:color w:val="000000"/>
                 <w:sz w:val="16"/>
                 <w:szCs w:val="24"/>
               </w:rPr>
+              <w:t>15</w:t>
+            </w:r>
+          </w:p>
+        </w:tc>
+        <w:tc>
+          <w:tcPr>
+            <w:tcW w:w="1215" w:type="dxa"/>
+            <w:noWrap/>
+            <w:hideMark/>
+          </w:tcPr>
+          <w:p>
+            <w:pPr>
+              <w:cnfStyle w:val="000000100000" w:firstRow="0" w:lastRow="0" w:firstColumn="0" w:lastColumn="0" w:oddVBand="0" w:evenVBand="0" w:oddHBand="1" w:evenHBand="0" w:firstRowFirstColumn="0" w:firstRowLastColumn="0" w:lastRowFirstColumn="0" w:lastRowLastColumn="0"/>
+              <w:rPr>
+                <w:rFonts w:ascii="DengXian" w:eastAsia="DengXian" w:hAnsi="DengXian" w:cs="Times New Roman"/>
+                <w:color w:val="000000"/>
+                <w:sz w:val="16"/>
+                <w:szCs w:val="24"/>
+              </w:rPr>
             </w:pPr>
             <w:r>
               <w:rPr>
@@ -3532,34 +3572,33 @@
                 <w:sz w:val="16"/>
                 <w:szCs w:val="24"/>
               </w:rPr>
-              <w:t>15</w:t>
-            </w:r>
-          </w:p>
-        </w:tc>
-        <w:tc>
-          <w:tcPr>
-            <w:tcW w:w="1215" w:type="dxa"/>
-            <w:noWrap/>
-            <w:hideMark/>
-          </w:tcPr>
-          <w:p>
-            <w:pPr>
+              <w:t>thriller</w:t>
+            </w:r>
+          </w:p>
+        </w:tc>
+        <w:tc>
+          <w:tcPr>
+            <w:tcW w:w="1279" w:type="dxa"/>
+            <w:noWrap/>
+            <w:hideMark/>
+          </w:tcPr>
+          <w:p>
+            <w:pPr>
+              <w:jc w:val="right"/>
               <w:cnfStyle w:val="000000100000" w:firstRow="0" w:lastRow="0" w:firstColumn="0" w:lastColumn="0" w:oddVBand="0" w:evenVBand="0" w:oddHBand="1" w:evenHBand="0" w:firstRowFirstColumn="0" w:firstRowLastColumn="0" w:lastRowFirstColumn="0" w:lastRowLastColumn="0"/>
               <w:rPr>
-                <w:rFonts w:ascii="DengXian" w:eastAsia="DengXian" w:hAnsi="DengXian" w:cs="Times New Roman" w:hint="eastAsia"/>
-                <w:color w:val="000000"/>
-                <w:sz w:val="16"/>
-                <w:szCs w:val="24"/>
-              </w:rPr>
-            </w:pPr>
-            <w:r>
-              <w:rPr>
-                <w:rFonts w:ascii="DengXian" w:eastAsia="DengXian" w:hAnsi="DengXian" w:cs="Times New Roman" w:hint="eastAsia"/>
-                <w:color w:val="000000"/>
-                <w:sz w:val="16"/>
-                <w:szCs w:val="24"/>
-              </w:rPr>
-              <w:t>thriller</w:t>
+                <w:rFonts w:ascii="DengXian" w:eastAsia="DengXian" w:hAnsi="DengXian"/>
+                <w:color w:val="000000"/>
+                <w:sz w:val="21"/>
+              </w:rPr>
+            </w:pPr>
+            <w:r>
+              <w:rPr>
+                <w:rFonts w:ascii="DengXian" w:eastAsia="DengXian" w:hAnsi="DengXian" w:hint="eastAsia"/>
+                <w:color w:val="000000"/>
+                <w:sz w:val="21"/>
+              </w:rPr>
+              <w:t>-0.10</w:t>
             </w:r>
           </w:p>
         </w:tc>
@@ -3574,18 +3613,18 @@
               <w:jc w:val="right"/>
               <w:cnfStyle w:val="000000100000" w:firstRow="0" w:lastRow="0" w:firstColumn="0" w:lastColumn="0" w:oddVBand="0" w:evenVBand="0" w:oddHBand="1" w:evenHBand="0" w:firstRowFirstColumn="0" w:firstRowLastColumn="0" w:lastRowFirstColumn="0" w:lastRowLastColumn="0"/>
               <w:rPr>
+                <w:rFonts w:ascii="DengXian" w:eastAsia="DengXian" w:hAnsi="DengXian"/>
+                <w:color w:val="000000"/>
+                <w:sz w:val="21"/>
+              </w:rPr>
+            </w:pPr>
+            <w:r>
+              <w:rPr>
                 <w:rFonts w:ascii="DengXian" w:eastAsia="DengXian" w:hAnsi="DengXian" w:hint="eastAsia"/>
                 <w:color w:val="000000"/>
                 <w:sz w:val="21"/>
               </w:rPr>
-            </w:pPr>
-            <w:r>
-              <w:rPr>
-                <w:rFonts w:ascii="DengXian" w:eastAsia="DengXian" w:hAnsi="DengXian" w:hint="eastAsia"/>
-                <w:color w:val="000000"/>
-                <w:sz w:val="21"/>
-              </w:rPr>
-              <w:t>-0.10</w:t>
+              <w:t>-0.17</w:t>
             </w:r>
           </w:p>
         </w:tc>
@@ -3600,52 +3639,26 @@
               <w:jc w:val="right"/>
               <w:cnfStyle w:val="000000100000" w:firstRow="0" w:lastRow="0" w:firstColumn="0" w:lastColumn="0" w:oddVBand="0" w:evenVBand="0" w:oddHBand="1" w:evenHBand="0" w:firstRowFirstColumn="0" w:firstRowLastColumn="0" w:lastRowFirstColumn="0" w:lastRowLastColumn="0"/>
               <w:rPr>
-                <w:rFonts w:ascii="DengXian" w:eastAsia="DengXian" w:hAnsi="DengXian" w:hint="eastAsia"/>
-                <w:color w:val="000000"/>
-                <w:sz w:val="21"/>
-              </w:rPr>
-            </w:pPr>
-            <w:r>
-              <w:rPr>
-                <w:rFonts w:ascii="DengXian" w:eastAsia="DengXian" w:hAnsi="DengXian" w:hint="eastAsia"/>
-                <w:color w:val="000000"/>
-                <w:sz w:val="21"/>
-              </w:rPr>
-              <w:t>-0.17</w:t>
-            </w:r>
-          </w:p>
-        </w:tc>
-        <w:tc>
-          <w:tcPr>
-            <w:tcW w:w="1279" w:type="dxa"/>
-            <w:noWrap/>
-            <w:hideMark/>
-          </w:tcPr>
-          <w:p>
-            <w:pPr>
-              <w:jc w:val="right"/>
-              <w:cnfStyle w:val="000000100000" w:firstRow="0" w:lastRow="0" w:firstColumn="0" w:lastColumn="0" w:oddVBand="0" w:evenVBand="0" w:oddHBand="1" w:evenHBand="0" w:firstRowFirstColumn="0" w:firstRowLastColumn="0" w:lastRowFirstColumn="0" w:lastRowLastColumn="0"/>
+                <w:rFonts w:ascii="DengXian" w:eastAsia="DengXian" w:hAnsi="DengXian"/>
+                <w:strike/>
+                <w:color w:val="000000"/>
+                <w:sz w:val="21"/>
+              </w:rPr>
+            </w:pPr>
+            <w:r>
               <w:rPr>
                 <w:rFonts w:ascii="DengXian" w:eastAsia="DengXian" w:hAnsi="DengXian" w:hint="eastAsia"/>
                 <w:strike/>
                 <w:color w:val="000000"/>
                 <w:sz w:val="21"/>
               </w:rPr>
-            </w:pPr>
-            <w:r>
-              <w:rPr>
-                <w:rFonts w:ascii="DengXian" w:eastAsia="DengXian" w:hAnsi="DengXian" w:hint="eastAsia"/>
-                <w:strike/>
-                <w:color w:val="000000"/>
-                <w:sz w:val="21"/>
-              </w:rPr>
               <w:t>-0.07</w:t>
             </w:r>
           </w:p>
         </w:tc>
         <w:tc>
           <w:tcPr>
-            <w:tcW w:w="1279" w:type="dxa"/>
+            <w:tcW w:w="761" w:type="dxa"/>
           </w:tcPr>
           <w:p>
             <w:pPr>
@@ -3693,7 +3706,23 @@
           <w:sz w:val="24"/>
           <w:szCs w:val="24"/>
         </w:rPr>
-        <w:t>For genres like action, adventure, crime etc,</w:t>
+        <w:t xml:space="preserve">For genres like action, adventure, crime </w:t>
+      </w:r>
+      <w:proofErr w:type="spellStart"/>
+      <w:r>
+        <w:rPr>
+          <w:sz w:val="24"/>
+          <w:szCs w:val="24"/>
+        </w:rPr>
+        <w:t>etc</w:t>
+      </w:r>
+      <w:proofErr w:type="spellEnd"/>
+      <w:r>
+        <w:rPr>
+          <w:sz w:val="24"/>
+          <w:szCs w:val="24"/>
+        </w:rPr>
+        <w:t>,</w:t>
       </w:r>
       <w:r>
         <w:rPr>
@@ -3734,21 +3763,7 @@
           <w:sz w:val="24"/>
           <w:szCs w:val="24"/>
         </w:rPr>
-        <w:t>r</w:t>
-      </w:r>
-      <w:r>
-        <w:rPr>
-          <w:sz w:val="24"/>
-          <w:szCs w:val="24"/>
-        </w:rPr>
-        <w:t>untime has opposite effects on the revenue and rating</w:t>
-      </w:r>
-      <w:r>
-        <w:rPr>
-          <w:sz w:val="24"/>
-          <w:szCs w:val="24"/>
-        </w:rPr>
-        <w:t xml:space="preserve"> </w:t>
+        <w:t xml:space="preserve">runtime has opposite effects on the revenue and rating </w:t>
       </w:r>
       <w:r>
         <w:rPr>
@@ -3897,14 +3912,7 @@
           <w:sz w:val="24"/>
           <w:szCs w:val="24"/>
         </w:rPr>
-        <w:t>US Revenue&lt;200</w:t>
-      </w:r>
-      <w:r>
-        <w:rPr>
-          <w:sz w:val="24"/>
-          <w:szCs w:val="24"/>
-        </w:rPr>
-        <w:t xml:space="preserve">, </w:t>
+        <w:t xml:space="preserve">US Revenue&lt;200, </w:t>
       </w:r>
       <w:r>
         <w:rPr>
@@ -3925,7 +3933,23 @@
           <w:sz w:val="24"/>
           <w:szCs w:val="24"/>
         </w:rPr>
-        <w:t xml:space="preserve">. While data points within (200, inf) is more separated and </w:t>
+        <w:t xml:space="preserve">. While data points within (200, </w:t>
+      </w:r>
+      <w:proofErr w:type="spellStart"/>
+      <w:r>
+        <w:rPr>
+          <w:sz w:val="24"/>
+          <w:szCs w:val="24"/>
+        </w:rPr>
+        <w:t>inf</w:t>
+      </w:r>
+      <w:proofErr w:type="spellEnd"/>
+      <w:r>
+        <w:rPr>
+          <w:sz w:val="24"/>
+          <w:szCs w:val="24"/>
+        </w:rPr>
+        <w:t xml:space="preserve">) is more separated and </w:t>
       </w:r>
       <w:r>
         <w:rPr>
@@ -4018,35 +4042,7 @@
           <w:sz w:val="24"/>
           <w:szCs w:val="24"/>
         </w:rPr>
-        <w:t xml:space="preserve">if we use </w:t>
-      </w:r>
-      <w:r>
-        <w:rPr>
-          <w:sz w:val="24"/>
-          <w:szCs w:val="24"/>
-        </w:rPr>
-        <w:t>US Revenue=200</w:t>
-      </w:r>
-      <w:r>
-        <w:rPr>
-          <w:sz w:val="24"/>
-          <w:szCs w:val="24"/>
-        </w:rPr>
-        <w:t xml:space="preserve"> as a cutoff and separate the data points into 2 groups – low US Revenue and high </w:t>
-      </w:r>
-      <w:r>
-        <w:rPr>
-          <w:sz w:val="24"/>
-          <w:szCs w:val="24"/>
-        </w:rPr>
-        <w:t>US Revenue</w:t>
-      </w:r>
-      <w:r>
-        <w:rPr>
-          <w:sz w:val="24"/>
-          <w:szCs w:val="24"/>
-        </w:rPr>
-        <w:t>, we get:</w:t>
+        <w:t>if we use US Revenue=200 as a cutoff and separate the data points into 2 groups – low US Revenue and high US Revenue, we get:</w:t>
       </w:r>
     </w:p>
     <w:p>
@@ -4149,7 +4145,6 @@
           <w:sz w:val="24"/>
           <w:szCs w:val="24"/>
         </w:rPr>
-        <w:lastRenderedPageBreak/>
         <w:t>Overall, if revenue in the US is positively correlated with revenue overseas (0.71</w:t>
       </w:r>
       <w:r>
@@ -4177,6 +4172,7 @@
           <w:sz w:val="24"/>
           <w:szCs w:val="24"/>
         </w:rPr>
+        <w:lastRenderedPageBreak/>
         <w:t>US Revenue &gt; 200</w:t>
       </w:r>
       <w:r>
@@ -4232,14 +4228,7 @@
           <w:sz w:val="24"/>
           <w:szCs w:val="24"/>
         </w:rPr>
-        <w:t>US Revenue &lt;</w:t>
-      </w:r>
-      <w:r>
-        <w:rPr>
-          <w:sz w:val="24"/>
-          <w:szCs w:val="24"/>
-        </w:rPr>
-        <w:t xml:space="preserve"> 200</w:t>
+        <w:t>US Revenue &lt; 200</w:t>
       </w:r>
       <w:r>
         <w:rPr>
@@ -5190,6 +5179,7 @@
     <w:lsdException w:name="HTML Sample" w:semiHidden="1" w:unhideWhenUsed="1"/>
     <w:lsdException w:name="HTML Typewriter" w:semiHidden="1" w:unhideWhenUsed="1"/>
     <w:lsdException w:name="HTML Variable" w:semiHidden="1" w:unhideWhenUsed="1"/>
+    <w:lsdException w:name="Normal Table" w:semiHidden="1" w:unhideWhenUsed="1"/>
     <w:lsdException w:name="annotation subject" w:semiHidden="1" w:unhideWhenUsed="1"/>
     <w:lsdException w:name="No List" w:semiHidden="1" w:unhideWhenUsed="1"/>
     <w:lsdException w:name="Outline List 1" w:semiHidden="1" w:unhideWhenUsed="1"/>
@@ -5235,9 +5225,11 @@
     <w:lsdException w:name="Table Subtle 1" w:semiHidden="1" w:unhideWhenUsed="1"/>
     <w:lsdException w:name="Table Subtle 2" w:semiHidden="1" w:unhideWhenUsed="1"/>
     <w:lsdException w:name="Table Web 1" w:semiHidden="1" w:unhideWhenUsed="1"/>
+    <w:lsdException w:name="Table Web 2" w:semiHidden="1" w:unhideWhenUsed="1"/>
     <w:lsdException w:name="Table Web 3" w:semiHidden="1" w:unhideWhenUsed="1"/>
     <w:lsdException w:name="Balloon Text" w:semiHidden="1" w:unhideWhenUsed="1"/>
     <w:lsdException w:name="Table Grid" w:uiPriority="39"/>
+    <w:lsdException w:name="Table Theme" w:semiHidden="1" w:unhideWhenUsed="1"/>
     <w:lsdException w:name="Placeholder Text" w:semiHidden="1"/>
     <w:lsdException w:name="No Spacing" w:uiPriority="1" w:qFormat="1"/>
     <w:lsdException w:name="Light Shading" w:uiPriority="60"/>
@@ -5463,6 +5455,7 @@
   <w:style w:type="character" w:default="1" w:styleId="DefaultParagraphFont">
     <w:name w:val="Default Paragraph Font"/>
     <w:uiPriority w:val="1"/>
+    <w:semiHidden/>
     <w:unhideWhenUsed/>
   </w:style>
   <w:style w:type="table" w:default="1" w:styleId="TableNormal">
@@ -6028,7 +6021,7 @@
 </file>
 
 <file path=customXml/itemProps1.xml><?xml version="1.0" encoding="utf-8"?>
-<ds:datastoreItem xmlns:ds="http://schemas.openxmlformats.org/officeDocument/2006/customXml" ds:itemID="{299A9B7E-54DB-3642-B639-659881F126E8}">
+<ds:datastoreItem xmlns:ds="http://schemas.openxmlformats.org/officeDocument/2006/customXml" ds:itemID="{30F6DE4F-9A18-554A-99D8-508082AD3D51}">
   <ds:schemaRefs>
     <ds:schemaRef ds:uri="http://schemas.openxmlformats.org/officeDocument/2006/bibliography"/>
   </ds:schemaRefs>

</xml_diff>